<commit_message>
MAJ index vide + dp + doc +rapport
</commit_message>
<xml_diff>
--- a/PROJET STAGE/DP/DP_DWWM_Loïc.docx
+++ b/PROJET STAGE/DP/DP_DWWM_Loïc.docx
@@ -170,6 +170,7 @@
               <w:docPart w:val="C5495D4F0C834BC3B42811AC74831FC3"/>
             </w:placeholder>
           </w:sdtPr>
+          <w:sdtEndPr/>
           <w:sdtContent>
             <w:tc>
               <w:tcPr>
@@ -275,6 +276,7 @@
             </w:placeholder>
             <w:showingPlcHdr/>
           </w:sdtPr>
+          <w:sdtEndPr/>
           <w:sdtContent>
             <w:tc>
               <w:tcPr>
@@ -377,6 +379,7 @@
               <w:docPart w:val="B568794B8A484B62840CE259335D9FC6"/>
             </w:placeholder>
           </w:sdtPr>
+          <w:sdtEndPr/>
           <w:sdtContent>
             <w:tc>
               <w:tcPr>
@@ -482,6 +485,7 @@
               <w:docPart w:val="5DE725D50D324358B40F5DA7635E9ABB"/>
             </w:placeholder>
           </w:sdtPr>
+          <w:sdtEndPr/>
           <w:sdtContent>
             <w:tc>
               <w:tcPr>
@@ -894,6 +898,7 @@
               <w14:uncheckedState w14:val="2610" w14:font="MS Gothic"/>
             </w14:checkbox>
           </w:sdtPr>
+          <w:sdtEndPr/>
           <w:sdtContent>
             <w:tc>
               <w:tcPr>
@@ -973,6 +978,7 @@
               <w14:uncheckedState w14:val="2610" w14:font="MS Gothic"/>
             </w14:checkbox>
           </w:sdtPr>
+          <w:sdtEndPr/>
           <w:sdtContent>
             <w:tc>
               <w:tcPr>
@@ -3611,29 +3617,7 @@
                 <w:sz w:val="20"/>
                 <w:szCs w:val="20"/>
               </w:rPr>
-              <w:t>(</w:t>
-            </w:r>
-            <w:proofErr w:type="gramStart"/>
-            <w:r>
-              <w:rPr>
-                <w:rFonts w:cstheme="minorHAnsi"/>
-                <w:i/>
-                <w:color w:val="404040" w:themeColor="text1" w:themeTint="BF"/>
-                <w:sz w:val="20"/>
-                <w:szCs w:val="20"/>
-              </w:rPr>
-              <w:t>facultatif</w:t>
-            </w:r>
-            <w:proofErr w:type="gramEnd"/>
-            <w:r>
-              <w:rPr>
-                <w:rFonts w:cstheme="minorHAnsi"/>
-                <w:i/>
-                <w:color w:val="404040" w:themeColor="text1" w:themeTint="BF"/>
-                <w:sz w:val="20"/>
-                <w:szCs w:val="20"/>
-              </w:rPr>
-              <w:t>)</w:t>
+              <w:t>(facultatif)</w:t>
             </w:r>
           </w:p>
         </w:tc>
@@ -3782,8 +3766,6 @@
               </w:rPr>
               <w:t>18</w:t>
             </w:r>
-            <w:bookmarkStart w:id="0" w:name="_GoBack"/>
-            <w:bookmarkEnd w:id="0"/>
           </w:p>
         </w:tc>
       </w:tr>
@@ -3828,29 +3810,7 @@
                 <w:sz w:val="20"/>
                 <w:szCs w:val="20"/>
               </w:rPr>
-              <w:t>(</w:t>
-            </w:r>
-            <w:proofErr w:type="gramStart"/>
-            <w:r>
-              <w:rPr>
-                <w:rFonts w:cstheme="minorHAnsi"/>
-                <w:i/>
-                <w:color w:val="404040" w:themeColor="text1" w:themeTint="BF"/>
-                <w:sz w:val="20"/>
-                <w:szCs w:val="20"/>
-              </w:rPr>
-              <w:t>facultatif</w:t>
-            </w:r>
-            <w:proofErr w:type="gramEnd"/>
-            <w:r>
-              <w:rPr>
-                <w:rFonts w:cstheme="minorHAnsi"/>
-                <w:i/>
-                <w:color w:val="404040" w:themeColor="text1" w:themeTint="BF"/>
-                <w:sz w:val="20"/>
-                <w:szCs w:val="20"/>
-              </w:rPr>
-              <w:t>)</w:t>
+              <w:t>(facultatif)</w:t>
             </w:r>
           </w:p>
         </w:tc>
@@ -4334,6 +4294,7 @@
               <w:listItem w:displayText="5" w:value="5"/>
             </w:comboBox>
           </w:sdtPr>
+          <w:sdtEndPr/>
           <w:sdtContent>
             <w:tc>
               <w:tcPr>
@@ -4382,6 +4343,7 @@
               <w:docPart w:val="8FEFC792E5B14E208EFF2FAB06D66E47"/>
             </w:placeholder>
           </w:sdtPr>
+          <w:sdtEndPr/>
           <w:sdtContent>
             <w:tc>
               <w:tcPr>
@@ -4539,6 +4501,7 @@
             </w:placeholder>
             <w:showingPlcHdr/>
           </w:sdtPr>
+          <w:sdtEndPr/>
           <w:sdtContent>
             <w:tc>
               <w:tcPr>
@@ -5206,7 +5169,21 @@
                     <w:rFonts w:ascii="Segoe UI" w:hAnsi="Segoe UI" w:cs="Segoe UI"/>
                     <w:color w:val="404040" w:themeColor="text1" w:themeTint="BF"/>
                   </w:rPr>
-                  <w:t>Image recherché sur internet pour les icônes.</w:t>
+                  <w:t>Image recherché</w:t>
+                </w:r>
+                <w:r>
+                  <w:rPr>
+                    <w:rFonts w:ascii="Segoe UI" w:hAnsi="Segoe UI" w:cs="Segoe UI"/>
+                    <w:color w:val="404040" w:themeColor="text1" w:themeTint="BF"/>
+                  </w:rPr>
+                  <w:t>e</w:t>
+                </w:r>
+                <w:r>
+                  <w:rPr>
+                    <w:rFonts w:ascii="Segoe UI" w:hAnsi="Segoe UI" w:cs="Segoe UI"/>
+                    <w:color w:val="404040" w:themeColor="text1" w:themeTint="BF"/>
+                  </w:rPr>
+                  <w:t xml:space="preserve"> sur internet pour les icônes.</w:t>
                 </w:r>
               </w:p>
             </w:tc>
@@ -5290,6 +5267,7 @@
               <w:docPart w:val="E29D9862648E406CB5E6671B52565B1C"/>
             </w:placeholder>
           </w:sdtPr>
+          <w:sdtEndPr/>
           <w:sdtContent>
             <w:tc>
               <w:tcPr>
@@ -5659,6 +5637,7 @@
             </w:placeholder>
             <w:showingPlcHdr/>
           </w:sdtPr>
+          <w:sdtEndPr/>
           <w:sdtContent>
             <w:tc>
               <w:tcPr>
@@ -5792,6 +5771,7 @@
               <w:calendar w:val="gregorian"/>
             </w:date>
           </w:sdtPr>
+          <w:sdtEndPr/>
           <w:sdtContent>
             <w:tc>
               <w:tcPr>
@@ -5864,6 +5844,7 @@
               <w:calendar w:val="gregorian"/>
             </w:date>
           </w:sdtPr>
+          <w:sdtEndPr/>
           <w:sdtContent>
             <w:tc>
               <w:tcPr>
@@ -5995,6 +5976,7 @@
             </w:placeholder>
             <w:showingPlcHdr/>
           </w:sdtPr>
+          <w:sdtEndPr/>
           <w:sdtContent>
             <w:tc>
               <w:tcPr>
@@ -6197,6 +6179,7 @@
               <w:listItem w:displayText="5" w:value="5"/>
             </w:comboBox>
           </w:sdtPr>
+          <w:sdtEndPr/>
           <w:sdtContent>
             <w:tc>
               <w:tcPr>
@@ -6245,6 +6228,7 @@
               <w:docPart w:val="188421F186ED4DF0850CEF78B5C2525F"/>
             </w:placeholder>
           </w:sdtPr>
+          <w:sdtEndPr/>
           <w:sdtContent>
             <w:tc>
               <w:tcPr>
@@ -6402,6 +6386,7 @@
             </w:placeholder>
             <w:showingPlcHdr/>
           </w:sdtPr>
+          <w:sdtEndPr/>
           <w:sdtContent>
             <w:tc>
               <w:tcPr>
@@ -6530,6 +6515,7 @@
               <w:docPart w:val="F5835E260F0E4E5289FDAD355BB9DE59"/>
             </w:placeholder>
           </w:sdtPr>
+          <w:sdtEndPr/>
           <w:sdtContent>
             <w:tc>
               <w:tcPr>
@@ -6639,7 +6625,21 @@
                     <w:rFonts w:ascii="Segoe UI" w:hAnsi="Segoe UI" w:cs="Segoe UI"/>
                     <w:color w:val="404040" w:themeColor="text1" w:themeTint="BF"/>
                   </w:rPr>
-                  <w:t>Gestion du placement du pion (vérification qu’il n’y a rien où l’utilisateur souhaite le mettre, ainsi que la vérification si l’emplacement fournis par l’utilisateur soit valide).</w:t>
+                  <w:t>Gestion du placement du pion (vérification qu’il n’y a rien où l’utilisateur souhaite le mettre, ainsi que la vérif</w:t>
+                </w:r>
+                <w:r>
+                  <w:rPr>
+                    <w:rFonts w:ascii="Segoe UI" w:hAnsi="Segoe UI" w:cs="Segoe UI"/>
+                    <w:color w:val="404040" w:themeColor="text1" w:themeTint="BF"/>
+                  </w:rPr>
+                  <w:t>ication si l’emplacement fourni par l’utilisateur est</w:t>
+                </w:r>
+                <w:r>
+                  <w:rPr>
+                    <w:rFonts w:ascii="Segoe UI" w:hAnsi="Segoe UI" w:cs="Segoe UI"/>
+                    <w:color w:val="404040" w:themeColor="text1" w:themeTint="BF"/>
+                  </w:rPr>
+                  <w:t xml:space="preserve"> valide).</w:t>
                 </w:r>
               </w:p>
               <w:p>
@@ -6660,7 +6660,21 @@
                     <w:rFonts w:ascii="Segoe UI" w:hAnsi="Segoe UI" w:cs="Segoe UI"/>
                     <w:color w:val="404040" w:themeColor="text1" w:themeTint="BF"/>
                   </w:rPr>
-                  <w:t>Gestion des victoires (vérification si le joueur qui vient de jouer à gagner ou non).</w:t>
+                  <w:t>Gestion des victoires (vérification si le joueur qui vient de j</w:t>
+                </w:r>
+                <w:r>
+                  <w:rPr>
+                    <w:rFonts w:ascii="Segoe UI" w:hAnsi="Segoe UI" w:cs="Segoe UI"/>
+                    <w:color w:val="404040" w:themeColor="text1" w:themeTint="BF"/>
+                  </w:rPr>
+                  <w:t>ouer a gagné</w:t>
+                </w:r>
+                <w:r>
+                  <w:rPr>
+                    <w:rFonts w:ascii="Segoe UI" w:hAnsi="Segoe UI" w:cs="Segoe UI"/>
+                    <w:color w:val="404040" w:themeColor="text1" w:themeTint="BF"/>
+                  </w:rPr>
+                  <w:t xml:space="preserve"> ou non).</w:t>
                 </w:r>
               </w:p>
               <w:p>
@@ -6696,7 +6710,7 @@
                     <w:lang w:eastAsia="fr-FR"/>
                   </w:rPr>
                   <w:drawing>
-                    <wp:anchor distT="0" distB="0" distL="114300" distR="114300" simplePos="0" relativeHeight="251683840" behindDoc="0" locked="0" layoutInCell="1" allowOverlap="1" wp14:anchorId="64261E0E" wp14:editId="255BE298">
+                    <wp:anchor distT="0" distB="0" distL="114300" distR="114300" simplePos="0" relativeHeight="251683840" behindDoc="0" locked="0" layoutInCell="1" allowOverlap="1" wp14:anchorId="3A1985D2" wp14:editId="002FAEAC">
                       <wp:simplePos x="0" y="0"/>
                       <wp:positionH relativeFrom="column">
                         <wp:posOffset>3692525</wp:posOffset>
@@ -6834,6 +6848,7 @@
               <w:docPart w:val="7763F5D8C79F4C3EA486241DC019E31A"/>
             </w:placeholder>
           </w:sdtPr>
+          <w:sdtEndPr/>
           <w:sdtContent>
             <w:tc>
               <w:tcPr>
@@ -7034,6 +7049,7 @@
               <w:docPart w:val="43CF447A0B394F46B5EFBBB9B79E165B"/>
             </w:placeholder>
           </w:sdtPr>
+          <w:sdtEndPr/>
           <w:sdtContent>
             <w:sdt>
               <w:sdtPr>
@@ -7421,6 +7437,7 @@
             </w:placeholder>
             <w:showingPlcHdr/>
           </w:sdtPr>
+          <w:sdtEndPr/>
           <w:sdtContent>
             <w:tc>
               <w:tcPr>
@@ -7554,6 +7571,7 @@
               <w:calendar w:val="gregorian"/>
             </w:date>
           </w:sdtPr>
+          <w:sdtEndPr/>
           <w:sdtContent>
             <w:tc>
               <w:tcPr>
@@ -7626,6 +7644,7 @@
               <w:calendar w:val="gregorian"/>
             </w:date>
           </w:sdtPr>
+          <w:sdtEndPr/>
           <w:sdtContent>
             <w:tc>
               <w:tcPr>
@@ -7757,6 +7776,7 @@
             </w:placeholder>
             <w:showingPlcHdr/>
           </w:sdtPr>
+          <w:sdtEndPr/>
           <w:sdtContent>
             <w:tc>
               <w:tcPr>
@@ -7949,6 +7969,7 @@
               <w:listItem w:displayText="5" w:value="5"/>
             </w:comboBox>
           </w:sdtPr>
+          <w:sdtEndPr/>
           <w:sdtContent>
             <w:tc>
               <w:tcPr>
@@ -7997,6 +8018,7 @@
               <w:docPart w:val="2505F549BB354A589967398137249835"/>
             </w:placeholder>
           </w:sdtPr>
+          <w:sdtEndPr/>
           <w:sdtContent>
             <w:tc>
               <w:tcPr>
@@ -8154,6 +8176,7 @@
             </w:placeholder>
             <w:showingPlcHdr/>
           </w:sdtPr>
+          <w:sdtEndPr/>
           <w:sdtContent>
             <w:tc>
               <w:tcPr>
@@ -8282,6 +8305,7 @@
               <w:docPart w:val="A2EF071FE66D4D848E19332E5A1A556A"/>
             </w:placeholder>
           </w:sdtPr>
+          <w:sdtEndPr/>
           <w:sdtContent>
             <w:tc>
               <w:tcPr>
@@ -8307,7 +8331,35 @@
                     <w:rFonts w:ascii="Segoe UI" w:hAnsi="Segoe UI" w:cs="Segoe UI"/>
                     <w:color w:val="404040" w:themeColor="text1" w:themeTint="BF"/>
                   </w:rPr>
-                  <w:t>Durant la formation, nous avons dût choisir un projet au travers de divers sujets. Celui que nous avons choisis avec mon groupe était une application web de caisse enregistreuse.</w:t>
+                  <w:t>Dur</w:t>
+                </w:r>
+                <w:r>
+                  <w:rPr>
+                    <w:rFonts w:ascii="Segoe UI" w:hAnsi="Segoe UI" w:cs="Segoe UI"/>
+                    <w:color w:val="404040" w:themeColor="text1" w:themeTint="BF"/>
+                  </w:rPr>
+                  <w:t>ant la formation, nous avons dû</w:t>
+                </w:r>
+                <w:r>
+                  <w:rPr>
+                    <w:rFonts w:ascii="Segoe UI" w:hAnsi="Segoe UI" w:cs="Segoe UI"/>
+                    <w:color w:val="404040" w:themeColor="text1" w:themeTint="BF"/>
+                  </w:rPr>
+                  <w:t xml:space="preserve"> choisir un projet au travers de divers suje</w:t>
+                </w:r>
+                <w:r>
+                  <w:rPr>
+                    <w:rFonts w:ascii="Segoe UI" w:hAnsi="Segoe UI" w:cs="Segoe UI"/>
+                    <w:color w:val="404040" w:themeColor="text1" w:themeTint="BF"/>
+                  </w:rPr>
+                  <w:t>ts. Celui que nous avons choisi</w:t>
+                </w:r>
+                <w:r>
+                  <w:rPr>
+                    <w:rFonts w:ascii="Segoe UI" w:hAnsi="Segoe UI" w:cs="Segoe UI"/>
+                    <w:color w:val="404040" w:themeColor="text1" w:themeTint="BF"/>
+                  </w:rPr>
+                  <w:t xml:space="preserve"> avec mon groupe était une application web de caisse enregistreuse.</w:t>
                 </w:r>
               </w:p>
               <w:p>
@@ -8323,7 +8375,21 @@
                     <w:rFonts w:ascii="Segoe UI" w:hAnsi="Segoe UI" w:cs="Segoe UI"/>
                     <w:color w:val="404040" w:themeColor="text1" w:themeTint="BF"/>
                   </w:rPr>
-                  <w:t>Lors de ce projet, j’ai pu effectuer différentes taches dont celle de faire une partie de la connexion (la partie php). Le formulaire HTML a été fait par un autre membre du groupe (ave</w:t>
+                  <w:t>Lors de ce projet, j’ai pu effectue</w:t>
+                </w:r>
+                <w:r>
+                  <w:rPr>
+                    <w:rFonts w:ascii="Segoe UI" w:hAnsi="Segoe UI" w:cs="Segoe UI"/>
+                    <w:color w:val="404040" w:themeColor="text1" w:themeTint="BF"/>
+                  </w:rPr>
+                  <w:t>r différentes tâ</w:t>
+                </w:r>
+                <w:r>
+                  <w:rPr>
+                    <w:rFonts w:ascii="Segoe UI" w:hAnsi="Segoe UI" w:cs="Segoe UI"/>
+                    <w:color w:val="404040" w:themeColor="text1" w:themeTint="BF"/>
+                  </w:rPr>
+                  <w:t>ches dont celle de faire une partie de la connexion (la partie php). Le formulaire HTML a été fait par un autre membre du groupe (ave</w:t>
                 </w:r>
                 <w:r>
                   <w:rPr>
@@ -8390,7 +8456,14 @@
                     <w:rFonts w:ascii="Segoe UI" w:hAnsi="Segoe UI" w:cs="Segoe UI"/>
                     <w:color w:val="404040" w:themeColor="text1" w:themeTint="BF"/>
                   </w:rPr>
-                  <w:t xml:space="preserve">      - la vérification du formulaire.</w:t>
+                  <w:t xml:space="preserve">      - vérifier le</w:t>
+                </w:r>
+                <w:r>
+                  <w:rPr>
+                    <w:rFonts w:ascii="Segoe UI" w:hAnsi="Segoe UI" w:cs="Segoe UI"/>
+                    <w:color w:val="404040" w:themeColor="text1" w:themeTint="BF"/>
+                  </w:rPr>
+                  <w:t xml:space="preserve"> formulaire.</w:t>
                 </w:r>
               </w:p>
               <w:p>
@@ -8406,7 +8479,7 @@
                     <w:rFonts w:ascii="Segoe UI" w:hAnsi="Segoe UI" w:cs="Segoe UI"/>
                     <w:color w:val="404040" w:themeColor="text1" w:themeTint="BF"/>
                   </w:rPr>
-                  <w:t xml:space="preserve">      - mettre des messages d’erreur si le formulaire est mal remplie.</w:t>
+                  <w:t xml:space="preserve">      - mettre des messages d’erreur si le formulaire est mal rempli.</w:t>
                 </w:r>
               </w:p>
               <w:p>
@@ -8422,7 +8495,21 @@
                     <w:rFonts w:ascii="Segoe UI" w:hAnsi="Segoe UI" w:cs="Segoe UI"/>
                     <w:color w:val="404040" w:themeColor="text1" w:themeTint="BF"/>
                   </w:rPr>
-                  <w:t xml:space="preserve">      - relier à la base de donnée pour l’identifiant et le mot de passe avec les Managers</w:t>
+                  <w:t xml:space="preserve">      - relier à la base de donnée</w:t>
+                </w:r>
+                <w:r>
+                  <w:rPr>
+                    <w:rFonts w:ascii="Segoe UI" w:hAnsi="Segoe UI" w:cs="Segoe UI"/>
+                    <w:color w:val="404040" w:themeColor="text1" w:themeTint="BF"/>
+                  </w:rPr>
+                  <w:t>s</w:t>
+                </w:r>
+                <w:r>
+                  <w:rPr>
+                    <w:rFonts w:ascii="Segoe UI" w:hAnsi="Segoe UI" w:cs="Segoe UI"/>
+                    <w:color w:val="404040" w:themeColor="text1" w:themeTint="BF"/>
+                  </w:rPr>
+                  <w:t xml:space="preserve"> pour l’identifiant et le mot de passe avec les Managers</w:t>
                 </w:r>
               </w:p>
               <w:p>
@@ -8442,7 +8529,7 @@
                     <w:lang w:eastAsia="fr-FR"/>
                   </w:rPr>
                   <w:drawing>
-                    <wp:anchor distT="0" distB="0" distL="114300" distR="114300" simplePos="0" relativeHeight="251677696" behindDoc="0" locked="0" layoutInCell="1" allowOverlap="1" wp14:anchorId="2B8A4A77" wp14:editId="73577BB6">
+                    <wp:anchor distT="0" distB="0" distL="114300" distR="114300" simplePos="0" relativeHeight="251677696" behindDoc="0" locked="0" layoutInCell="1" allowOverlap="1" wp14:anchorId="64E3945E" wp14:editId="09BFC5D3">
                       <wp:simplePos x="0" y="0"/>
                       <wp:positionH relativeFrom="column">
                         <wp:posOffset>4036060</wp:posOffset>
@@ -8516,7 +8603,21 @@
                     <w:rFonts w:ascii="Segoe UI" w:hAnsi="Segoe UI" w:cs="Segoe UI"/>
                     <w:color w:val="404040" w:themeColor="text1" w:themeTint="BF"/>
                   </w:rPr>
-                  <w:t>, identifiant, mot de passe, numéro de caisse), afin de pouvoir les mettre dans une variable session (pour pouvoir les utiliser lorsque l’on en a besoin)</w:t>
+                  <w:t>, identifiant, mot de passe, numéro de caisse), afin de pouvoir les mettre dans une</w:t>
+                </w:r>
+                <w:r>
+                  <w:rPr>
+                    <w:rFonts w:ascii="Segoe UI" w:hAnsi="Segoe UI" w:cs="Segoe UI"/>
+                    <w:color w:val="404040" w:themeColor="text1" w:themeTint="BF"/>
+                  </w:rPr>
+                  <w:t xml:space="preserve"> session</w:t>
+                </w:r>
+                <w:r>
+                  <w:rPr>
+                    <w:rFonts w:ascii="Segoe UI" w:hAnsi="Segoe UI" w:cs="Segoe UI"/>
+                    <w:color w:val="404040" w:themeColor="text1" w:themeTint="BF"/>
+                  </w:rPr>
+                  <w:t xml:space="preserve"> variable (pour pouvoir les utiliser lorsque l’on en a besoin)</w:t>
                 </w:r>
               </w:p>
             </w:tc>
@@ -8601,6 +8702,7 @@
               <w:docPart w:val="DC17DF4D996346778D9FF015603716FC"/>
             </w:placeholder>
           </w:sdtPr>
+          <w:sdtEndPr/>
           <w:sdtContent>
             <w:sdt>
               <w:sdtPr>
@@ -8646,7 +8748,7 @@
                         <w:lang w:eastAsia="fr-FR"/>
                       </w:rPr>
                       <w:drawing>
-                        <wp:anchor distT="0" distB="0" distL="114300" distR="114300" simplePos="0" relativeHeight="251680768" behindDoc="1" locked="0" layoutInCell="1" allowOverlap="1" wp14:anchorId="3D3684C4" wp14:editId="6F90246C">
+                        <wp:anchor distT="0" distB="0" distL="114300" distR="114300" simplePos="0" relativeHeight="251680768" behindDoc="1" locked="0" layoutInCell="1" allowOverlap="1" wp14:anchorId="51594873" wp14:editId="693D38D2">
                           <wp:simplePos x="0" y="0"/>
                           <wp:positionH relativeFrom="column">
                             <wp:posOffset>3626485</wp:posOffset>
@@ -8728,7 +8830,7 @@
                         <w:lang w:eastAsia="fr-FR"/>
                       </w:rPr>
                       <w:drawing>
-                        <wp:anchor distT="0" distB="0" distL="114300" distR="114300" simplePos="0" relativeHeight="251678720" behindDoc="0" locked="0" layoutInCell="1" allowOverlap="1" wp14:anchorId="07D23F8B" wp14:editId="27DC7829">
+                        <wp:anchor distT="0" distB="0" distL="114300" distR="114300" simplePos="0" relativeHeight="251678720" behindDoc="0" locked="0" layoutInCell="1" allowOverlap="1" wp14:anchorId="6CB9B058" wp14:editId="2AAF1AED">
                           <wp:simplePos x="0" y="0"/>
                           <wp:positionH relativeFrom="column">
                             <wp:posOffset>5026660</wp:posOffset>
@@ -8818,14 +8920,7 @@
                         <w:rFonts w:ascii="Segoe UI" w:hAnsi="Segoe UI" w:cs="Segoe UI"/>
                         <w:color w:val="404040" w:themeColor="text1" w:themeTint="BF"/>
                       </w:rPr>
-                      <w:t>), pour la base de</w:t>
-                    </w:r>
-                    <w:r>
-                      <w:rPr>
-                        <w:rFonts w:ascii="Segoe UI" w:hAnsi="Segoe UI" w:cs="Segoe UI"/>
-                        <w:color w:val="404040" w:themeColor="text1" w:themeTint="BF"/>
-                      </w:rPr>
-                      <w:t xml:space="preserve"> </w:t>
+                      <w:t xml:space="preserve">), pour la base de </w:t>
                     </w:r>
                     <w:r>
                       <w:rPr>
@@ -8869,7 +8964,21 @@
                         <w:rFonts w:ascii="Segoe UI" w:hAnsi="Segoe UI" w:cs="Segoe UI"/>
                         <w:color w:val="404040" w:themeColor="text1" w:themeTint="BF"/>
                       </w:rPr>
-                      <w:t>, pour avoir une sauvegarde et pour que l’ensemble de notre groupe est accès au code du projet.</w:t>
+                      <w:t xml:space="preserve">, pour avoir une sauvegarde et pour que l’ensemble de notre </w:t>
+                    </w:r>
+                    <w:r>
+                      <w:rPr>
+                        <w:rFonts w:ascii="Segoe UI" w:hAnsi="Segoe UI" w:cs="Segoe UI"/>
+                        <w:color w:val="404040" w:themeColor="text1" w:themeTint="BF"/>
+                      </w:rPr>
+                      <w:t>groupe ait</w:t>
+                    </w:r>
+                    <w:r>
+                      <w:rPr>
+                        <w:rFonts w:ascii="Segoe UI" w:hAnsi="Segoe UI" w:cs="Segoe UI"/>
+                        <w:color w:val="404040" w:themeColor="text1" w:themeTint="BF"/>
+                      </w:rPr>
+                      <w:t xml:space="preserve"> accès au code du projet.</w:t>
                     </w:r>
                   </w:p>
                 </w:tc>
@@ -8955,6 +9064,7 @@
               <w:docPart w:val="117385E5E5564FBFB89DCFCD4FBABE0C"/>
             </w:placeholder>
           </w:sdtPr>
+          <w:sdtEndPr/>
           <w:sdtContent>
             <w:tc>
               <w:tcPr>
@@ -9372,6 +9482,7 @@
             </w:placeholder>
             <w:showingPlcHdr/>
           </w:sdtPr>
+          <w:sdtEndPr/>
           <w:sdtContent>
             <w:tc>
               <w:tcPr>
@@ -9505,6 +9616,7 @@
               <w:calendar w:val="gregorian"/>
             </w:date>
           </w:sdtPr>
+          <w:sdtEndPr/>
           <w:sdtContent>
             <w:tc>
               <w:tcPr>
@@ -9577,6 +9689,7 @@
               <w:calendar w:val="gregorian"/>
             </w:date>
           </w:sdtPr>
+          <w:sdtEndPr/>
           <w:sdtContent>
             <w:tc>
               <w:tcPr>
@@ -9708,6 +9821,7 @@
             </w:placeholder>
             <w:showingPlcHdr/>
           </w:sdtPr>
+          <w:sdtEndPr/>
           <w:sdtContent>
             <w:tc>
               <w:tcPr>
@@ -10046,6 +10160,7 @@
               <w:listItem w:displayText="5" w:value="5"/>
             </w:comboBox>
           </w:sdtPr>
+          <w:sdtEndPr/>
           <w:sdtContent>
             <w:tc>
               <w:tcPr>
@@ -10256,6 +10371,7 @@
             </w:placeholder>
             <w:showingPlcHdr/>
           </w:sdtPr>
+          <w:sdtEndPr/>
           <w:sdtContent>
             <w:tc>
               <w:tcPr>
@@ -10513,7 +10629,49 @@
                     <w:rFonts w:ascii="Segoe UI" w:hAnsi="Segoe UI" w:cs="Segoe UI"/>
                     <w:color w:val="404040" w:themeColor="text1" w:themeTint="BF"/>
                   </w:rPr>
-                  <w:t>Gestion de la comparaison des images (si les deux images retournés sont les même, il reste face recto, sinon retour en face verso)</w:t>
+                  <w:t>Gestion de la comparaison des images (si les deux images retourné</w:t>
+                </w:r>
+                <w:r>
+                  <w:rPr>
+                    <w:rFonts w:ascii="Segoe UI" w:hAnsi="Segoe UI" w:cs="Segoe UI"/>
+                    <w:color w:val="404040" w:themeColor="text1" w:themeTint="BF"/>
+                  </w:rPr>
+                  <w:t>e</w:t>
+                </w:r>
+                <w:r>
+                  <w:rPr>
+                    <w:rFonts w:ascii="Segoe UI" w:hAnsi="Segoe UI" w:cs="Segoe UI"/>
+                    <w:color w:val="404040" w:themeColor="text1" w:themeTint="BF"/>
+                  </w:rPr>
+                  <w:t>s sont les même</w:t>
+                </w:r>
+                <w:r>
+                  <w:rPr>
+                    <w:rFonts w:ascii="Segoe UI" w:hAnsi="Segoe UI" w:cs="Segoe UI"/>
+                    <w:color w:val="404040" w:themeColor="text1" w:themeTint="BF"/>
+                  </w:rPr>
+                  <w:t>s, elles</w:t>
+                </w:r>
+                <w:r>
+                  <w:rPr>
+                    <w:rFonts w:ascii="Segoe UI" w:hAnsi="Segoe UI" w:cs="Segoe UI"/>
+                    <w:color w:val="404040" w:themeColor="text1" w:themeTint="BF"/>
+                  </w:rPr>
+                  <w:t xml:space="preserve"> reste</w:t>
+                </w:r>
+                <w:r>
+                  <w:rPr>
+                    <w:rFonts w:ascii="Segoe UI" w:hAnsi="Segoe UI" w:cs="Segoe UI"/>
+                    <w:color w:val="404040" w:themeColor="text1" w:themeTint="BF"/>
+                  </w:rPr>
+                  <w:t>nt</w:t>
+                </w:r>
+                <w:r>
+                  <w:rPr>
+                    <w:rFonts w:ascii="Segoe UI" w:hAnsi="Segoe UI" w:cs="Segoe UI"/>
+                    <w:color w:val="404040" w:themeColor="text1" w:themeTint="BF"/>
+                  </w:rPr>
+                  <w:t xml:space="preserve"> face recto, sinon retour en face verso)</w:t>
                 </w:r>
               </w:p>
               <w:p>
@@ -10534,7 +10692,21 @@
                     <w:rFonts w:ascii="Segoe UI" w:hAnsi="Segoe UI" w:cs="Segoe UI"/>
                     <w:color w:val="404040" w:themeColor="text1" w:themeTint="BF"/>
                   </w:rPr>
-                  <w:t>Gestion de la victoire (lorsque toutes les paires ont été retrouvés</w:t>
+                  <w:t>Gestion de la victoire (lorsque toutes les paires ont été retrouvé</w:t>
+                </w:r>
+                <w:r>
+                  <w:rPr>
+                    <w:rFonts w:ascii="Segoe UI" w:hAnsi="Segoe UI" w:cs="Segoe UI"/>
+                    <w:color w:val="404040" w:themeColor="text1" w:themeTint="BF"/>
+                  </w:rPr>
+                  <w:t>e</w:t>
+                </w:r>
+                <w:r>
+                  <w:rPr>
+                    <w:rFonts w:ascii="Segoe UI" w:hAnsi="Segoe UI" w:cs="Segoe UI"/>
+                    <w:color w:val="404040" w:themeColor="text1" w:themeTint="BF"/>
+                  </w:rPr>
+                  <w:t>s</w:t>
                 </w:r>
                 <w:r>
                   <w:rPr>
@@ -10565,7 +10737,7 @@
                     <w:lang w:eastAsia="fr-FR"/>
                   </w:rPr>
                   <w:drawing>
-                    <wp:anchor distT="0" distB="0" distL="114300" distR="114300" simplePos="0" relativeHeight="251684864" behindDoc="0" locked="0" layoutInCell="1" allowOverlap="1" wp14:anchorId="5EB70572" wp14:editId="2E58DB87">
+                    <wp:anchor distT="0" distB="0" distL="114300" distR="114300" simplePos="0" relativeHeight="251684864" behindDoc="0" locked="0" layoutInCell="1" allowOverlap="1" wp14:anchorId="1CF381BD" wp14:editId="44C4F4E5">
                       <wp:simplePos x="0" y="0"/>
                       <wp:positionH relativeFrom="column">
                         <wp:posOffset>3178175</wp:posOffset>
@@ -10724,6 +10896,7 @@
               <w:docPart w:val="EA9E91D0FD8341399FAFCAE121E1A3E1"/>
             </w:placeholder>
           </w:sdtPr>
+          <w:sdtEndPr/>
           <w:sdtContent>
             <w:tc>
               <w:tcPr>
@@ -10844,7 +11017,21 @@
                     <w:rFonts w:ascii="Segoe UI" w:hAnsi="Segoe UI" w:cs="Segoe UI"/>
                     <w:color w:val="404040" w:themeColor="text1" w:themeTint="BF"/>
                   </w:rPr>
-                  <w:t>Cartes trouvés sur internet par un collègue de formation.</w:t>
+                  <w:t>Cartes trouvé</w:t>
+                </w:r>
+                <w:r>
+                  <w:rPr>
+                    <w:rFonts w:ascii="Segoe UI" w:hAnsi="Segoe UI" w:cs="Segoe UI"/>
+                    <w:color w:val="404040" w:themeColor="text1" w:themeTint="BF"/>
+                  </w:rPr>
+                  <w:t>e</w:t>
+                </w:r>
+                <w:r>
+                  <w:rPr>
+                    <w:rFonts w:ascii="Segoe UI" w:hAnsi="Segoe UI" w:cs="Segoe UI"/>
+                    <w:color w:val="404040" w:themeColor="text1" w:themeTint="BF"/>
+                  </w:rPr>
+                  <w:t>s sur internet par un collègue de formation.</w:t>
                 </w:r>
                 <w:r>
                   <w:rPr>
@@ -10934,6 +11121,7 @@
               <w:docPart w:val="01009D556C1C4A959F9630AEC29154DA"/>
             </w:placeholder>
           </w:sdtPr>
+          <w:sdtEndPr/>
           <w:sdtContent>
             <w:sdt>
               <w:sdtPr>
@@ -11321,6 +11509,7 @@
             </w:placeholder>
             <w:showingPlcHdr/>
           </w:sdtPr>
+          <w:sdtEndPr/>
           <w:sdtContent>
             <w:tc>
               <w:tcPr>
@@ -11454,6 +11643,7 @@
               <w:calendar w:val="gregorian"/>
             </w:date>
           </w:sdtPr>
+          <w:sdtEndPr/>
           <w:sdtContent>
             <w:tc>
               <w:tcPr>
@@ -11526,6 +11716,7 @@
               <w:calendar w:val="gregorian"/>
             </w:date>
           </w:sdtPr>
+          <w:sdtEndPr/>
           <w:sdtContent>
             <w:tc>
               <w:tcPr>
@@ -11657,6 +11848,7 @@
             </w:placeholder>
             <w:showingPlcHdr/>
           </w:sdtPr>
+          <w:sdtEndPr/>
           <w:sdtContent>
             <w:tc>
               <w:tcPr>
@@ -11869,6 +12061,7 @@
               <w:listItem w:displayText="5" w:value="5"/>
             </w:comboBox>
           </w:sdtPr>
+          <w:sdtEndPr/>
           <w:sdtContent>
             <w:tc>
               <w:tcPr>
@@ -12108,6 +12301,7 @@
             </w:placeholder>
             <w:showingPlcHdr/>
           </w:sdtPr>
+          <w:sdtEndPr/>
           <w:sdtContent>
             <w:tc>
               <w:tcPr>
@@ -12445,7 +12639,7 @@
                     <w:lang w:eastAsia="fr-FR"/>
                   </w:rPr>
                   <w:drawing>
-                    <wp:anchor distT="0" distB="0" distL="114300" distR="114300" simplePos="0" relativeHeight="251686912" behindDoc="0" locked="0" layoutInCell="1" allowOverlap="1" wp14:anchorId="165F0B0F" wp14:editId="5737F2C0">
+                    <wp:anchor distT="0" distB="0" distL="114300" distR="114300" simplePos="0" relativeHeight="251686912" behindDoc="0" locked="0" layoutInCell="1" allowOverlap="1" wp14:anchorId="3224C004" wp14:editId="46E7304B">
                       <wp:simplePos x="0" y="0"/>
                       <wp:positionH relativeFrom="column">
                         <wp:posOffset>3340100</wp:posOffset>
@@ -12544,7 +12738,21 @@
                     <w:rFonts w:ascii="Segoe UI" w:hAnsi="Segoe UI" w:cs="Segoe UI"/>
                     <w:color w:val="404040" w:themeColor="text1" w:themeTint="BF"/>
                   </w:rPr>
-                  <w:t>, comme ça le stagiaire ne peut pas changer le choix final du formateur.</w:t>
+                  <w:t xml:space="preserve">, </w:t>
+                </w:r>
+                <w:r>
+                  <w:rPr>
+                    <w:rFonts w:ascii="Segoe UI" w:hAnsi="Segoe UI" w:cs="Segoe UI"/>
+                    <w:color w:val="404040" w:themeColor="text1" w:themeTint="BF"/>
+                  </w:rPr>
+                  <w:t>ainsi</w:t>
+                </w:r>
+                <w:r>
+                  <w:rPr>
+                    <w:rFonts w:ascii="Segoe UI" w:hAnsi="Segoe UI" w:cs="Segoe UI"/>
+                    <w:color w:val="404040" w:themeColor="text1" w:themeTint="BF"/>
+                  </w:rPr>
+                  <w:t xml:space="preserve"> le stagiaire ne peut pas changer le choix final du formateur.</w:t>
                 </w:r>
                 <w:r>
                   <w:rPr>
@@ -12646,6 +12854,7 @@
               <w:docPart w:val="F899B98A218B41E78C10D791DA48884F"/>
             </w:placeholder>
           </w:sdtPr>
+          <w:sdtEndPr/>
           <w:sdtContent>
             <w:tc>
               <w:tcPr>
@@ -12677,7 +12886,7 @@
                     <w:lang w:eastAsia="fr-FR"/>
                   </w:rPr>
                   <w:drawing>
-                    <wp:anchor distT="0" distB="0" distL="114300" distR="114300" simplePos="0" relativeHeight="251688960" behindDoc="0" locked="0" layoutInCell="1" allowOverlap="1" wp14:anchorId="4FA140ED" wp14:editId="78449DDC">
+                    <wp:anchor distT="0" distB="0" distL="114300" distR="114300" simplePos="0" relativeHeight="251688960" behindDoc="0" locked="0" layoutInCell="1" allowOverlap="1" wp14:anchorId="71C882A2" wp14:editId="344866AE">
                       <wp:simplePos x="0" y="0"/>
                       <wp:positionH relativeFrom="column">
                         <wp:posOffset>5193665</wp:posOffset>
@@ -12766,7 +12975,21 @@
                     <w:rFonts w:ascii="Segoe UI" w:hAnsi="Segoe UI" w:cs="Segoe UI"/>
                     <w:color w:val="404040" w:themeColor="text1" w:themeTint="BF"/>
                   </w:rPr>
-                  <w:t>Discord (pour communique avec le groupe).</w:t>
+                  <w:t>Discord (pour communique</w:t>
+                </w:r>
+                <w:r>
+                  <w:rPr>
+                    <w:rFonts w:ascii="Segoe UI" w:hAnsi="Segoe UI" w:cs="Segoe UI"/>
+                    <w:color w:val="404040" w:themeColor="text1" w:themeTint="BF"/>
+                  </w:rPr>
+                  <w:t>r</w:t>
+                </w:r>
+                <w:r>
+                  <w:rPr>
+                    <w:rFonts w:ascii="Segoe UI" w:hAnsi="Segoe UI" w:cs="Segoe UI"/>
+                    <w:color w:val="404040" w:themeColor="text1" w:themeTint="BF"/>
+                  </w:rPr>
+                  <w:t xml:space="preserve"> avec le groupe).</w:t>
                 </w:r>
               </w:p>
               <w:p>
@@ -12789,7 +13012,7 @@
                     <w:lang w:eastAsia="fr-FR"/>
                   </w:rPr>
                   <w:drawing>
-                    <wp:anchor distT="0" distB="0" distL="114300" distR="114300" simplePos="0" relativeHeight="251689984" behindDoc="0" locked="0" layoutInCell="1" allowOverlap="1" wp14:anchorId="7B68FD73" wp14:editId="05D020CA">
+                    <wp:anchor distT="0" distB="0" distL="114300" distR="114300" simplePos="0" relativeHeight="251689984" behindDoc="0" locked="0" layoutInCell="1" allowOverlap="1" wp14:anchorId="5897F55B" wp14:editId="58AC7D39">
                       <wp:simplePos x="0" y="0"/>
                       <wp:positionH relativeFrom="column">
                         <wp:posOffset>5035550</wp:posOffset>
@@ -12856,7 +13079,21 @@
                     <w:rFonts w:ascii="Segoe UI" w:hAnsi="Segoe UI" w:cs="Segoe UI"/>
                     <w:color w:val="404040" w:themeColor="text1" w:themeTint="BF"/>
                   </w:rPr>
-                  <w:t>, pour avoir une sauvegarde et pour que tout le monde dans notre session de formation est accès au code du projet.</w:t>
+                  <w:t>, pour avoir une sauvegarde et pour que tout le monde dan</w:t>
+                </w:r>
+                <w:r>
+                  <w:rPr>
+                    <w:rFonts w:ascii="Segoe UI" w:hAnsi="Segoe UI" w:cs="Segoe UI"/>
+                    <w:color w:val="404040" w:themeColor="text1" w:themeTint="BF"/>
+                  </w:rPr>
+                  <w:t>s notre session de formation ait</w:t>
+                </w:r>
+                <w:r>
+                  <w:rPr>
+                    <w:rFonts w:ascii="Segoe UI" w:hAnsi="Segoe UI" w:cs="Segoe UI"/>
+                    <w:color w:val="404040" w:themeColor="text1" w:themeTint="BF"/>
+                  </w:rPr>
+                  <w:t xml:space="preserve"> accès au code du projet.</w:t>
                 </w:r>
                 <w:r>
                   <w:rPr>
@@ -12956,6 +13193,7 @@
               <w:docPart w:val="DB71C369347F4EDE86C8B3A8D5D2A380"/>
             </w:placeholder>
           </w:sdtPr>
+          <w:sdtEndPr/>
           <w:sdtContent>
             <w:tc>
               <w:tcPr>
@@ -13343,6 +13581,7 @@
             </w:placeholder>
             <w:showingPlcHdr/>
           </w:sdtPr>
+          <w:sdtEndPr/>
           <w:sdtContent>
             <w:tc>
               <w:tcPr>
@@ -13478,6 +13717,7 @@
               <w:calendar w:val="gregorian"/>
             </w:date>
           </w:sdtPr>
+          <w:sdtEndPr/>
           <w:sdtContent>
             <w:tc>
               <w:tcPr>
@@ -13550,6 +13790,7 @@
               <w:calendar w:val="gregorian"/>
             </w:date>
           </w:sdtPr>
+          <w:sdtEndPr/>
           <w:sdtContent>
             <w:tc>
               <w:tcPr>
@@ -13693,6 +13934,7 @@
             </w:placeholder>
             <w:showingPlcHdr/>
           </w:sdtPr>
+          <w:sdtEndPr/>
           <w:sdtContent>
             <w:tc>
               <w:tcPr>
@@ -13905,6 +14147,7 @@
               <w:listItem w:displayText="5" w:value="5"/>
             </w:comboBox>
           </w:sdtPr>
+          <w:sdtEndPr/>
           <w:sdtContent>
             <w:tc>
               <w:tcPr>
@@ -14144,6 +14387,7 @@
             </w:placeholder>
             <w:showingPlcHdr/>
           </w:sdtPr>
+          <w:sdtEndPr/>
           <w:sdtContent>
             <w:tc>
               <w:tcPr>
@@ -14280,6 +14524,7 @@
               <w:docPart w:val="BF9298182EFE447BBCA6C9C0F6C75756"/>
             </w:placeholder>
           </w:sdtPr>
+          <w:sdtEndPr/>
           <w:sdtContent>
             <w:tc>
               <w:tcPr>
@@ -14306,6 +14551,7 @@
                     <w:docPart w:val="949A8FC5D1494D40B28A3E01FAE90446"/>
                   </w:placeholder>
                 </w:sdtPr>
+                <w:sdtEndPr/>
                 <w:sdtContent>
                   <w:sdt>
                     <w:sdtPr>
@@ -14358,7 +14604,21 @@
                             <w:rFonts w:ascii="Segoe UI" w:hAnsi="Segoe UI" w:cs="Segoe UI"/>
                             <w:color w:val="404040" w:themeColor="text1" w:themeTint="BF"/>
                           </w:rPr>
-                          <w:t>Avec mon groupe, nous avons choisis de créer un jeu et j’ai eu l’opportunité de faire le menu de celui-ci et la récupération des données pour le lancement du jeu.</w:t>
+                          <w:t>Ave</w:t>
+                        </w:r>
+                        <w:r>
+                          <w:rPr>
+                            <w:rFonts w:ascii="Segoe UI" w:hAnsi="Segoe UI" w:cs="Segoe UI"/>
+                            <w:color w:val="404040" w:themeColor="text1" w:themeTint="BF"/>
+                          </w:rPr>
+                          <w:t>c mon groupe, nous avons choisi</w:t>
+                        </w:r>
+                        <w:r>
+                          <w:rPr>
+                            <w:rFonts w:ascii="Segoe UI" w:hAnsi="Segoe UI" w:cs="Segoe UI"/>
+                            <w:color w:val="404040" w:themeColor="text1" w:themeTint="BF"/>
+                          </w:rPr>
+                          <w:t xml:space="preserve"> de créer un jeu et j’ai eu l’opportunité de faire le menu de celui-ci et la récupération des données pour le lancement du jeu.</w:t>
                         </w:r>
                       </w:p>
                       <w:p>
@@ -14525,7 +14785,7 @@
                             <w:lang w:eastAsia="fr-FR"/>
                           </w:rPr>
                           <w:drawing>
-                            <wp:anchor distT="0" distB="0" distL="114300" distR="114300" simplePos="0" relativeHeight="251672576" behindDoc="0" locked="0" layoutInCell="1" allowOverlap="1" wp14:anchorId="17A7E928" wp14:editId="1FA864B9">
+                            <wp:anchor distT="0" distB="0" distL="114300" distR="114300" simplePos="0" relativeHeight="251672576" behindDoc="0" locked="0" layoutInCell="1" allowOverlap="1" wp14:anchorId="51756BBB" wp14:editId="20B2C631">
                               <wp:simplePos x="0" y="0"/>
                               <wp:positionH relativeFrom="column">
                                 <wp:posOffset>3350260</wp:posOffset>
@@ -14585,7 +14845,21 @@
                             <w:rFonts w:ascii="Segoe UI" w:hAnsi="Segoe UI" w:cs="Segoe UI"/>
                             <w:color w:val="404040" w:themeColor="text1" w:themeTint="BF"/>
                           </w:rPr>
-                          <w:t>- afficher le personnage choisi et  changer le nombre de vie en fonction du choix du niveau.</w:t>
+                          <w:t>- afficher le personnage choisi et  changer le nombre de vie</w:t>
+                        </w:r>
+                        <w:r>
+                          <w:rPr>
+                            <w:rFonts w:ascii="Segoe UI" w:hAnsi="Segoe UI" w:cs="Segoe UI"/>
+                            <w:color w:val="404040" w:themeColor="text1" w:themeTint="BF"/>
+                          </w:rPr>
+                          <w:t>s</w:t>
+                        </w:r>
+                        <w:r>
+                          <w:rPr>
+                            <w:rFonts w:ascii="Segoe UI" w:hAnsi="Segoe UI" w:cs="Segoe UI"/>
+                            <w:color w:val="404040" w:themeColor="text1" w:themeTint="BF"/>
+                          </w:rPr>
+                          <w:t xml:space="preserve"> en fonction du choix du niveau.</w:t>
                         </w:r>
                       </w:p>
                     </w:sdtContent>
@@ -14754,7 +15028,7 @@
                         <w:lang w:eastAsia="fr-FR"/>
                       </w:rPr>
                       <w:drawing>
-                        <wp:anchor distT="0" distB="0" distL="114300" distR="114300" simplePos="0" relativeHeight="251673600" behindDoc="0" locked="0" layoutInCell="1" allowOverlap="1" wp14:anchorId="7B40ED4D" wp14:editId="04DC9CF6">
+                        <wp:anchor distT="0" distB="0" distL="114300" distR="114300" simplePos="0" relativeHeight="251673600" behindDoc="0" locked="0" layoutInCell="1" allowOverlap="1" wp14:anchorId="7FEB5E3E" wp14:editId="038B724E">
                           <wp:simplePos x="0" y="0"/>
                           <wp:positionH relativeFrom="column">
                             <wp:posOffset>5045075</wp:posOffset>
@@ -14871,7 +15145,7 @@
                         <w:lang w:eastAsia="fr-FR"/>
                       </w:rPr>
                       <w:drawing>
-                        <wp:anchor distT="0" distB="0" distL="114300" distR="114300" simplePos="0" relativeHeight="251674624" behindDoc="0" locked="0" layoutInCell="1" allowOverlap="1" wp14:anchorId="1E7E31C2" wp14:editId="6A478F47">
+                        <wp:anchor distT="0" distB="0" distL="114300" distR="114300" simplePos="0" relativeHeight="251674624" behindDoc="0" locked="0" layoutInCell="1" allowOverlap="1" wp14:anchorId="17ACBE87" wp14:editId="5916109E">
                           <wp:simplePos x="0" y="0"/>
                           <wp:positionH relativeFrom="column">
                             <wp:posOffset>4683125</wp:posOffset>
@@ -14930,7 +15204,7 @@
                         <w:lang w:eastAsia="fr-FR"/>
                       </w:rPr>
                       <w:drawing>
-                        <wp:anchor distT="0" distB="0" distL="114300" distR="114300" simplePos="0" relativeHeight="251675648" behindDoc="0" locked="0" layoutInCell="1" allowOverlap="1" wp14:anchorId="565092A6" wp14:editId="6C16CDCF">
+                        <wp:anchor distT="0" distB="0" distL="114300" distR="114300" simplePos="0" relativeHeight="251675648" behindDoc="0" locked="0" layoutInCell="1" allowOverlap="1" wp14:anchorId="3E88537E" wp14:editId="0EF7D74D">
                           <wp:simplePos x="0" y="0"/>
                           <wp:positionH relativeFrom="column">
                             <wp:posOffset>4845050</wp:posOffset>
@@ -15043,21 +15317,21 @@
                         <w:rFonts w:ascii="Segoe UI" w:hAnsi="Segoe UI" w:cs="Segoe UI"/>
                         <w:color w:val="404040" w:themeColor="text1" w:themeTint="BF"/>
                       </w:rPr>
-                      <w:t xml:space="preserve">, pour avoir une sauvegarde et pour que </w:t>
+                      <w:t>, pour avoir une sauvegarde et pour qu</w:t>
                     </w:r>
                     <w:r>
                       <w:rPr>
                         <w:rFonts w:ascii="Segoe UI" w:hAnsi="Segoe UI" w:cs="Segoe UI"/>
                         <w:color w:val="404040" w:themeColor="text1" w:themeTint="BF"/>
                       </w:rPr>
-                      <w:t xml:space="preserve">l’ensemble de notre groupe </w:t>
+                      <w:t xml:space="preserve">e l’ensemble de notre groupe ait </w:t>
                     </w:r>
                     <w:r>
                       <w:rPr>
                         <w:rFonts w:ascii="Segoe UI" w:hAnsi="Segoe UI" w:cs="Segoe UI"/>
                         <w:color w:val="404040" w:themeColor="text1" w:themeTint="BF"/>
                       </w:rPr>
-                      <w:t>est accès au code du projet.</w:t>
+                      <w:t>accès au code du projet.</w:t>
                     </w:r>
                   </w:p>
                 </w:tc>
@@ -15152,6 +15426,7 @@
               <w:docPart w:val="C5BE091882EB49CEBBA1FE7DD6DD3414"/>
             </w:placeholder>
           </w:sdtPr>
+          <w:sdtEndPr/>
           <w:sdtContent>
             <w:sdt>
               <w:sdtPr>
@@ -15582,6 +15857,7 @@
             </w:placeholder>
             <w:showingPlcHdr/>
           </w:sdtPr>
+          <w:sdtEndPr/>
           <w:sdtContent>
             <w:tc>
               <w:tcPr>
@@ -15717,6 +15993,7 @@
               <w:calendar w:val="gregorian"/>
             </w:date>
           </w:sdtPr>
+          <w:sdtEndPr/>
           <w:sdtContent>
             <w:tc>
               <w:tcPr>
@@ -15789,6 +16066,7 @@
               <w:calendar w:val="gregorian"/>
             </w:date>
           </w:sdtPr>
+          <w:sdtEndPr/>
           <w:sdtContent>
             <w:tc>
               <w:tcPr>
@@ -15932,6 +16210,7 @@
             </w:placeholder>
             <w:showingPlcHdr/>
           </w:sdtPr>
+          <w:sdtEndPr/>
           <w:sdtContent>
             <w:tc>
               <w:tcPr>
@@ -16312,6 +16591,7 @@
               <w:docPart w:val="6D8C9535EC604044B362ABE41F8FCB17"/>
             </w:placeholder>
           </w:sdtPr>
+          <w:sdtEndPr/>
           <w:sdtContent>
             <w:tc>
               <w:tcPr>
@@ -16368,6 +16648,7 @@
               <w:docPart w:val="0514AC8B97954FEF85AED815C5A83731"/>
             </w:placeholder>
           </w:sdtPr>
+          <w:sdtEndPr/>
           <w:sdtContent>
             <w:tc>
               <w:tcPr>
@@ -16442,6 +16723,7 @@
               <w:calendar w:val="gregorian"/>
             </w:date>
           </w:sdtPr>
+          <w:sdtEndPr/>
           <w:sdtContent>
             <w:tc>
               <w:tcPr>
@@ -16504,6 +16786,7 @@
               <w:docPart w:val="52F6148E95A94B88BE84311F9C0273D7"/>
             </w:placeholder>
           </w:sdtPr>
+          <w:sdtEndPr/>
           <w:sdtContent>
             <w:tc>
               <w:tcPr>
@@ -16556,6 +16839,7 @@
               <w:docPart w:val="9993E7CA104E4AB2AC7272909E9BAFAF"/>
             </w:placeholder>
           </w:sdtPr>
+          <w:sdtEndPr/>
           <w:sdtContent>
             <w:tc>
               <w:tcPr>
@@ -16638,6 +16922,7 @@
               <w:calendar w:val="gregorian"/>
             </w:date>
           </w:sdtPr>
+          <w:sdtEndPr/>
           <w:sdtContent>
             <w:tc>
               <w:tcPr>
@@ -16663,1229 +16948,6 @@
                     <w:szCs w:val="20"/>
                   </w:rPr>
                   <w:t>2012</w:t>
-                </w:r>
-              </w:p>
-            </w:tc>
-          </w:sdtContent>
-        </w:sdt>
-      </w:tr>
-      <w:tr>
-        <w:trPr>
-          <w:trHeight w:val="510"/>
-        </w:trPr>
-        <w:sdt>
-          <w:sdtPr>
-            <w:rPr>
-              <w:rFonts w:cstheme="minorHAnsi"/>
-              <w:b/>
-              <w:color w:val="404040" w:themeColor="text1" w:themeTint="BF"/>
-              <w:sz w:val="20"/>
-              <w:szCs w:val="20"/>
-            </w:rPr>
-            <w:alias w:val="diplome"/>
-            <w:tag w:val="diplome"/>
-            <w:id w:val="-678578469"/>
-            <w:placeholder>
-              <w:docPart w:val="3A15C5124E694DB5A87945CDF052E4BB"/>
-            </w:placeholder>
-            <w:showingPlcHdr/>
-          </w:sdtPr>
-          <w:sdtContent>
-            <w:tc>
-              <w:tcPr>
-                <w:tcW w:w="2269" w:type="dxa"/>
-                <w:tcBorders>
-                  <w:top w:val="single" w:sz="4" w:space="0" w:color="D9D9D9" w:themeColor="background1" w:themeShade="D9"/>
-                  <w:left w:val="single" w:sz="4" w:space="0" w:color="BFBFBF" w:themeColor="background1" w:themeShade="BF"/>
-                  <w:bottom w:val="single" w:sz="4" w:space="0" w:color="D9D9D9" w:themeColor="background1" w:themeShade="D9"/>
-                  <w:right w:val="single" w:sz="4" w:space="0" w:color="D9D9D9" w:themeColor="background1" w:themeShade="D9"/>
-                </w:tcBorders>
-                <w:vAlign w:val="center"/>
-              </w:tcPr>
-              <w:p>
-                <w:pPr>
-                  <w:tabs>
-                    <w:tab w:val="left" w:pos="850"/>
-                  </w:tabs>
-                  <w:ind w:right="175"/>
-                  <w:rPr>
-                    <w:rFonts w:cstheme="minorHAnsi"/>
-                    <w:b/>
-                    <w:color w:val="404040" w:themeColor="text1" w:themeTint="BF"/>
-                    <w:sz w:val="20"/>
-                    <w:szCs w:val="20"/>
-                  </w:rPr>
-                </w:pPr>
-                <w:r>
-                  <w:rPr>
-                    <w:rStyle w:val="Textedelespacerserv"/>
-                  </w:rPr>
-                  <w:t>Cliquez ici.</w:t>
-                </w:r>
-              </w:p>
-            </w:tc>
-          </w:sdtContent>
-        </w:sdt>
-        <w:sdt>
-          <w:sdtPr>
-            <w:rPr>
-              <w:rFonts w:cstheme="minorHAnsi"/>
-              <w:b/>
-              <w:color w:val="404040" w:themeColor="text1" w:themeTint="BF"/>
-              <w:sz w:val="20"/>
-              <w:szCs w:val="20"/>
-            </w:rPr>
-            <w:alias w:val="Organisme"/>
-            <w:tag w:val="Organisme"/>
-            <w:id w:val="1374578029"/>
-            <w:placeholder>
-              <w:docPart w:val="BDD9587557B54AE299C6CAE68DDCDDA1"/>
-            </w:placeholder>
-            <w:showingPlcHdr/>
-          </w:sdtPr>
-          <w:sdtContent>
-            <w:tc>
-              <w:tcPr>
-                <w:tcW w:w="4820" w:type="dxa"/>
-                <w:tcBorders>
-                  <w:top w:val="single" w:sz="4" w:space="0" w:color="D9D9D9" w:themeColor="background1" w:themeShade="D9"/>
-                  <w:left w:val="single" w:sz="4" w:space="0" w:color="D9D9D9" w:themeColor="background1" w:themeShade="D9"/>
-                  <w:bottom w:val="single" w:sz="4" w:space="0" w:color="D9D9D9" w:themeColor="background1" w:themeShade="D9"/>
-                  <w:right w:val="single" w:sz="4" w:space="0" w:color="D9D9D9" w:themeColor="background1" w:themeShade="D9"/>
-                </w:tcBorders>
-                <w:vAlign w:val="center"/>
-              </w:tcPr>
-              <w:p>
-                <w:pPr>
-                  <w:tabs>
-                    <w:tab w:val="left" w:pos="850"/>
-                  </w:tabs>
-                  <w:ind w:right="175"/>
-                  <w:rPr>
-                    <w:rFonts w:cstheme="minorHAnsi"/>
-                    <w:b/>
-                    <w:color w:val="404040" w:themeColor="text1" w:themeTint="BF"/>
-                    <w:sz w:val="20"/>
-                    <w:szCs w:val="20"/>
-                  </w:rPr>
-                </w:pPr>
-                <w:r>
-                  <w:rPr>
-                    <w:rStyle w:val="Textedelespacerserv"/>
-                  </w:rPr>
-                  <w:t>Cliquez ici pour taper du texte.</w:t>
-                </w:r>
-              </w:p>
-            </w:tc>
-          </w:sdtContent>
-        </w:sdt>
-        <w:sdt>
-          <w:sdtPr>
-            <w:rPr>
-              <w:rFonts w:cstheme="minorHAnsi"/>
-              <w:b/>
-              <w:color w:val="404040" w:themeColor="text1" w:themeTint="BF"/>
-              <w:sz w:val="20"/>
-              <w:szCs w:val="20"/>
-            </w:rPr>
-            <w:alias w:val="date"/>
-            <w:tag w:val="date"/>
-            <w:id w:val="-292522842"/>
-            <w:placeholder>
-              <w:docPart w:val="EA0F57E945D44CE8B1B430A2559D5888"/>
-            </w:placeholder>
-            <w:showingPlcHdr/>
-            <w:date>
-              <w:dateFormat w:val="dd/MM/yyyy"/>
-              <w:lid w:val="fr-FR"/>
-              <w:storeMappedDataAs w:val="dateTime"/>
-              <w:calendar w:val="gregorian"/>
-            </w:date>
-          </w:sdtPr>
-          <w:sdtContent>
-            <w:tc>
-              <w:tcPr>
-                <w:tcW w:w="2693" w:type="dxa"/>
-                <w:tcBorders>
-                  <w:top w:val="single" w:sz="4" w:space="0" w:color="D9D9D9" w:themeColor="background1" w:themeShade="D9"/>
-                  <w:left w:val="single" w:sz="4" w:space="0" w:color="D9D9D9" w:themeColor="background1" w:themeShade="D9"/>
-                  <w:bottom w:val="single" w:sz="4" w:space="0" w:color="D9D9D9" w:themeColor="background1" w:themeShade="D9"/>
-                  <w:right w:val="single" w:sz="4" w:space="0" w:color="BFBFBF" w:themeColor="background1" w:themeShade="BF"/>
-                </w:tcBorders>
-                <w:vAlign w:val="center"/>
-              </w:tcPr>
-              <w:p>
-                <w:pPr>
-                  <w:jc w:val="center"/>
-                </w:pPr>
-                <w:r>
-                  <w:rPr>
-                    <w:rStyle w:val="Textedelespacerserv"/>
-                  </w:rPr>
-                  <w:t>Cliquez ici pour sélectionner une date.</w:t>
-                </w:r>
-              </w:p>
-            </w:tc>
-          </w:sdtContent>
-        </w:sdt>
-      </w:tr>
-      <w:tr>
-        <w:trPr>
-          <w:trHeight w:val="510"/>
-        </w:trPr>
-        <w:sdt>
-          <w:sdtPr>
-            <w:rPr>
-              <w:rFonts w:cstheme="minorHAnsi"/>
-              <w:b/>
-              <w:color w:val="404040" w:themeColor="text1" w:themeTint="BF"/>
-              <w:sz w:val="20"/>
-              <w:szCs w:val="20"/>
-            </w:rPr>
-            <w:alias w:val="diplome"/>
-            <w:tag w:val="diplome"/>
-            <w:id w:val="-1451628179"/>
-            <w:placeholder>
-              <w:docPart w:val="F902E224F7F544F383D346D56D7AA57D"/>
-            </w:placeholder>
-            <w:showingPlcHdr/>
-          </w:sdtPr>
-          <w:sdtContent>
-            <w:tc>
-              <w:tcPr>
-                <w:tcW w:w="2269" w:type="dxa"/>
-                <w:tcBorders>
-                  <w:top w:val="single" w:sz="4" w:space="0" w:color="D9D9D9" w:themeColor="background1" w:themeShade="D9"/>
-                  <w:left w:val="single" w:sz="4" w:space="0" w:color="BFBFBF" w:themeColor="background1" w:themeShade="BF"/>
-                  <w:bottom w:val="single" w:sz="4" w:space="0" w:color="D9D9D9" w:themeColor="background1" w:themeShade="D9"/>
-                  <w:right w:val="single" w:sz="4" w:space="0" w:color="D9D9D9" w:themeColor="background1" w:themeShade="D9"/>
-                </w:tcBorders>
-                <w:vAlign w:val="center"/>
-              </w:tcPr>
-              <w:p>
-                <w:pPr>
-                  <w:tabs>
-                    <w:tab w:val="left" w:pos="850"/>
-                  </w:tabs>
-                  <w:ind w:right="175"/>
-                  <w:rPr>
-                    <w:rFonts w:cstheme="minorHAnsi"/>
-                    <w:b/>
-                    <w:color w:val="404040" w:themeColor="text1" w:themeTint="BF"/>
-                    <w:sz w:val="20"/>
-                    <w:szCs w:val="20"/>
-                  </w:rPr>
-                </w:pPr>
-                <w:r>
-                  <w:rPr>
-                    <w:rStyle w:val="Textedelespacerserv"/>
-                  </w:rPr>
-                  <w:t>Cliquez ici.</w:t>
-                </w:r>
-              </w:p>
-            </w:tc>
-          </w:sdtContent>
-        </w:sdt>
-        <w:sdt>
-          <w:sdtPr>
-            <w:rPr>
-              <w:rFonts w:cstheme="minorHAnsi"/>
-              <w:b/>
-              <w:color w:val="404040" w:themeColor="text1" w:themeTint="BF"/>
-              <w:sz w:val="20"/>
-              <w:szCs w:val="20"/>
-            </w:rPr>
-            <w:alias w:val="Organisme"/>
-            <w:tag w:val="Organisme"/>
-            <w:id w:val="1800489748"/>
-            <w:placeholder>
-              <w:docPart w:val="EEF4CE599BC44AB8A0B4C5CE59517BFB"/>
-            </w:placeholder>
-            <w:showingPlcHdr/>
-          </w:sdtPr>
-          <w:sdtContent>
-            <w:tc>
-              <w:tcPr>
-                <w:tcW w:w="4820" w:type="dxa"/>
-                <w:tcBorders>
-                  <w:top w:val="single" w:sz="4" w:space="0" w:color="D9D9D9" w:themeColor="background1" w:themeShade="D9"/>
-                  <w:left w:val="single" w:sz="4" w:space="0" w:color="D9D9D9" w:themeColor="background1" w:themeShade="D9"/>
-                  <w:bottom w:val="single" w:sz="4" w:space="0" w:color="D9D9D9" w:themeColor="background1" w:themeShade="D9"/>
-                  <w:right w:val="single" w:sz="4" w:space="0" w:color="D9D9D9" w:themeColor="background1" w:themeShade="D9"/>
-                </w:tcBorders>
-                <w:vAlign w:val="center"/>
-              </w:tcPr>
-              <w:p>
-                <w:pPr>
-                  <w:tabs>
-                    <w:tab w:val="left" w:pos="850"/>
-                  </w:tabs>
-                  <w:ind w:right="175"/>
-                  <w:rPr>
-                    <w:rFonts w:cstheme="minorHAnsi"/>
-                    <w:b/>
-                    <w:color w:val="404040" w:themeColor="text1" w:themeTint="BF"/>
-                    <w:sz w:val="20"/>
-                    <w:szCs w:val="20"/>
-                  </w:rPr>
-                </w:pPr>
-                <w:r>
-                  <w:rPr>
-                    <w:rStyle w:val="Textedelespacerserv"/>
-                  </w:rPr>
-                  <w:t>Cliquez ici pour taper du texte.</w:t>
-                </w:r>
-              </w:p>
-            </w:tc>
-          </w:sdtContent>
-        </w:sdt>
-        <w:sdt>
-          <w:sdtPr>
-            <w:rPr>
-              <w:rFonts w:cstheme="minorHAnsi"/>
-              <w:b/>
-              <w:color w:val="404040" w:themeColor="text1" w:themeTint="BF"/>
-              <w:sz w:val="20"/>
-              <w:szCs w:val="20"/>
-            </w:rPr>
-            <w:alias w:val="date"/>
-            <w:tag w:val="date"/>
-            <w:id w:val="-1534421718"/>
-            <w:showingPlcHdr/>
-            <w:date>
-              <w:dateFormat w:val="dd/MM/yyyy"/>
-              <w:lid w:val="fr-FR"/>
-              <w:storeMappedDataAs w:val="dateTime"/>
-              <w:calendar w:val="gregorian"/>
-            </w:date>
-          </w:sdtPr>
-          <w:sdtContent>
-            <w:tc>
-              <w:tcPr>
-                <w:tcW w:w="2693" w:type="dxa"/>
-                <w:tcBorders>
-                  <w:top w:val="single" w:sz="4" w:space="0" w:color="D9D9D9" w:themeColor="background1" w:themeShade="D9"/>
-                  <w:left w:val="single" w:sz="4" w:space="0" w:color="D9D9D9" w:themeColor="background1" w:themeShade="D9"/>
-                  <w:bottom w:val="single" w:sz="4" w:space="0" w:color="D9D9D9" w:themeColor="background1" w:themeShade="D9"/>
-                  <w:right w:val="single" w:sz="4" w:space="0" w:color="BFBFBF" w:themeColor="background1" w:themeShade="BF"/>
-                </w:tcBorders>
-                <w:vAlign w:val="center"/>
-              </w:tcPr>
-              <w:p>
-                <w:pPr>
-                  <w:jc w:val="center"/>
-                </w:pPr>
-                <w:r>
-                  <w:rPr>
-                    <w:rStyle w:val="Textedelespacerserv"/>
-                  </w:rPr>
-                  <w:t>Cliquez ici pour sélectionner une date.</w:t>
-                </w:r>
-              </w:p>
-            </w:tc>
-          </w:sdtContent>
-        </w:sdt>
-      </w:tr>
-      <w:tr>
-        <w:trPr>
-          <w:trHeight w:val="510"/>
-        </w:trPr>
-        <w:sdt>
-          <w:sdtPr>
-            <w:rPr>
-              <w:rFonts w:cstheme="minorHAnsi"/>
-              <w:b/>
-              <w:color w:val="404040" w:themeColor="text1" w:themeTint="BF"/>
-              <w:sz w:val="20"/>
-              <w:szCs w:val="20"/>
-            </w:rPr>
-            <w:alias w:val="diplome"/>
-            <w:tag w:val="diplome"/>
-            <w:id w:val="665603386"/>
-            <w:showingPlcHdr/>
-          </w:sdtPr>
-          <w:sdtContent>
-            <w:tc>
-              <w:tcPr>
-                <w:tcW w:w="2269" w:type="dxa"/>
-                <w:tcBorders>
-                  <w:top w:val="single" w:sz="4" w:space="0" w:color="D9D9D9" w:themeColor="background1" w:themeShade="D9"/>
-                  <w:left w:val="single" w:sz="4" w:space="0" w:color="BFBFBF" w:themeColor="background1" w:themeShade="BF"/>
-                  <w:bottom w:val="single" w:sz="4" w:space="0" w:color="D9D9D9" w:themeColor="background1" w:themeShade="D9"/>
-                  <w:right w:val="single" w:sz="4" w:space="0" w:color="D9D9D9" w:themeColor="background1" w:themeShade="D9"/>
-                </w:tcBorders>
-                <w:vAlign w:val="center"/>
-              </w:tcPr>
-              <w:p>
-                <w:pPr>
-                  <w:tabs>
-                    <w:tab w:val="left" w:pos="850"/>
-                  </w:tabs>
-                  <w:ind w:right="175"/>
-                  <w:rPr>
-                    <w:rFonts w:cstheme="minorHAnsi"/>
-                    <w:b/>
-                    <w:color w:val="404040" w:themeColor="text1" w:themeTint="BF"/>
-                    <w:sz w:val="20"/>
-                    <w:szCs w:val="20"/>
-                  </w:rPr>
-                </w:pPr>
-                <w:r>
-                  <w:rPr>
-                    <w:rStyle w:val="Textedelespacerserv"/>
-                  </w:rPr>
-                  <w:t>Cliquez ici.</w:t>
-                </w:r>
-              </w:p>
-            </w:tc>
-          </w:sdtContent>
-        </w:sdt>
-        <w:sdt>
-          <w:sdtPr>
-            <w:rPr>
-              <w:rFonts w:cstheme="minorHAnsi"/>
-              <w:b/>
-              <w:color w:val="404040" w:themeColor="text1" w:themeTint="BF"/>
-              <w:sz w:val="20"/>
-              <w:szCs w:val="20"/>
-            </w:rPr>
-            <w:alias w:val="Organisme"/>
-            <w:tag w:val="Organisme"/>
-            <w:id w:val="174456826"/>
-            <w:showingPlcHdr/>
-          </w:sdtPr>
-          <w:sdtContent>
-            <w:tc>
-              <w:tcPr>
-                <w:tcW w:w="4820" w:type="dxa"/>
-                <w:tcBorders>
-                  <w:top w:val="single" w:sz="4" w:space="0" w:color="D9D9D9" w:themeColor="background1" w:themeShade="D9"/>
-                  <w:left w:val="single" w:sz="4" w:space="0" w:color="D9D9D9" w:themeColor="background1" w:themeShade="D9"/>
-                  <w:bottom w:val="single" w:sz="4" w:space="0" w:color="D9D9D9" w:themeColor="background1" w:themeShade="D9"/>
-                  <w:right w:val="single" w:sz="4" w:space="0" w:color="D9D9D9" w:themeColor="background1" w:themeShade="D9"/>
-                </w:tcBorders>
-                <w:vAlign w:val="center"/>
-              </w:tcPr>
-              <w:p>
-                <w:pPr>
-                  <w:tabs>
-                    <w:tab w:val="left" w:pos="850"/>
-                  </w:tabs>
-                  <w:ind w:right="175"/>
-                  <w:rPr>
-                    <w:rFonts w:cstheme="minorHAnsi"/>
-                    <w:b/>
-                    <w:color w:val="404040" w:themeColor="text1" w:themeTint="BF"/>
-                    <w:sz w:val="20"/>
-                    <w:szCs w:val="20"/>
-                  </w:rPr>
-                </w:pPr>
-                <w:r>
-                  <w:rPr>
-                    <w:rStyle w:val="Textedelespacerserv"/>
-                  </w:rPr>
-                  <w:t>Cliquez ici pour taper du texte.</w:t>
-                </w:r>
-              </w:p>
-            </w:tc>
-          </w:sdtContent>
-        </w:sdt>
-        <w:sdt>
-          <w:sdtPr>
-            <w:rPr>
-              <w:rFonts w:cstheme="minorHAnsi"/>
-              <w:b/>
-              <w:color w:val="404040" w:themeColor="text1" w:themeTint="BF"/>
-              <w:sz w:val="20"/>
-              <w:szCs w:val="20"/>
-            </w:rPr>
-            <w:alias w:val="date"/>
-            <w:tag w:val="date"/>
-            <w:id w:val="1698437198"/>
-            <w:showingPlcHdr/>
-            <w:date>
-              <w:dateFormat w:val="dd/MM/yyyy"/>
-              <w:lid w:val="fr-FR"/>
-              <w:storeMappedDataAs w:val="dateTime"/>
-              <w:calendar w:val="gregorian"/>
-            </w:date>
-          </w:sdtPr>
-          <w:sdtContent>
-            <w:tc>
-              <w:tcPr>
-                <w:tcW w:w="2693" w:type="dxa"/>
-                <w:tcBorders>
-                  <w:top w:val="single" w:sz="4" w:space="0" w:color="D9D9D9" w:themeColor="background1" w:themeShade="D9"/>
-                  <w:left w:val="single" w:sz="4" w:space="0" w:color="D9D9D9" w:themeColor="background1" w:themeShade="D9"/>
-                  <w:bottom w:val="single" w:sz="4" w:space="0" w:color="D9D9D9" w:themeColor="background1" w:themeShade="D9"/>
-                  <w:right w:val="single" w:sz="4" w:space="0" w:color="BFBFBF" w:themeColor="background1" w:themeShade="BF"/>
-                </w:tcBorders>
-                <w:vAlign w:val="center"/>
-              </w:tcPr>
-              <w:p>
-                <w:pPr>
-                  <w:jc w:val="center"/>
-                </w:pPr>
-                <w:r>
-                  <w:rPr>
-                    <w:rStyle w:val="Textedelespacerserv"/>
-                  </w:rPr>
-                  <w:t>Cliquez ici pour sélectionner une date.</w:t>
-                </w:r>
-              </w:p>
-            </w:tc>
-          </w:sdtContent>
-        </w:sdt>
-      </w:tr>
-      <w:tr>
-        <w:trPr>
-          <w:trHeight w:val="510"/>
-        </w:trPr>
-        <w:sdt>
-          <w:sdtPr>
-            <w:rPr>
-              <w:rFonts w:cstheme="minorHAnsi"/>
-              <w:b/>
-              <w:color w:val="404040" w:themeColor="text1" w:themeTint="BF"/>
-              <w:sz w:val="20"/>
-              <w:szCs w:val="20"/>
-            </w:rPr>
-            <w:alias w:val="diplome"/>
-            <w:tag w:val="diplome"/>
-            <w:id w:val="1780377363"/>
-            <w:showingPlcHdr/>
-          </w:sdtPr>
-          <w:sdtContent>
-            <w:tc>
-              <w:tcPr>
-                <w:tcW w:w="2269" w:type="dxa"/>
-                <w:tcBorders>
-                  <w:top w:val="single" w:sz="4" w:space="0" w:color="D9D9D9" w:themeColor="background1" w:themeShade="D9"/>
-                  <w:left w:val="single" w:sz="4" w:space="0" w:color="BFBFBF" w:themeColor="background1" w:themeShade="BF"/>
-                  <w:bottom w:val="single" w:sz="4" w:space="0" w:color="D9D9D9" w:themeColor="background1" w:themeShade="D9"/>
-                  <w:right w:val="single" w:sz="4" w:space="0" w:color="D9D9D9" w:themeColor="background1" w:themeShade="D9"/>
-                </w:tcBorders>
-                <w:vAlign w:val="center"/>
-              </w:tcPr>
-              <w:p>
-                <w:pPr>
-                  <w:tabs>
-                    <w:tab w:val="left" w:pos="850"/>
-                  </w:tabs>
-                  <w:ind w:right="175"/>
-                  <w:rPr>
-                    <w:rFonts w:cstheme="minorHAnsi"/>
-                    <w:b/>
-                    <w:color w:val="404040" w:themeColor="text1" w:themeTint="BF"/>
-                    <w:sz w:val="20"/>
-                    <w:szCs w:val="20"/>
-                  </w:rPr>
-                </w:pPr>
-                <w:r>
-                  <w:rPr>
-                    <w:rStyle w:val="Textedelespacerserv"/>
-                  </w:rPr>
-                  <w:t>Cliquez ici.</w:t>
-                </w:r>
-              </w:p>
-            </w:tc>
-          </w:sdtContent>
-        </w:sdt>
-        <w:sdt>
-          <w:sdtPr>
-            <w:rPr>
-              <w:rFonts w:cstheme="minorHAnsi"/>
-              <w:b/>
-              <w:color w:val="404040" w:themeColor="text1" w:themeTint="BF"/>
-              <w:sz w:val="20"/>
-              <w:szCs w:val="20"/>
-            </w:rPr>
-            <w:alias w:val="Organisme"/>
-            <w:tag w:val="Organisme"/>
-            <w:id w:val="-1551752405"/>
-            <w:showingPlcHdr/>
-          </w:sdtPr>
-          <w:sdtContent>
-            <w:tc>
-              <w:tcPr>
-                <w:tcW w:w="4820" w:type="dxa"/>
-                <w:tcBorders>
-                  <w:top w:val="single" w:sz="4" w:space="0" w:color="D9D9D9" w:themeColor="background1" w:themeShade="D9"/>
-                  <w:left w:val="single" w:sz="4" w:space="0" w:color="D9D9D9" w:themeColor="background1" w:themeShade="D9"/>
-                  <w:bottom w:val="single" w:sz="4" w:space="0" w:color="D9D9D9" w:themeColor="background1" w:themeShade="D9"/>
-                  <w:right w:val="single" w:sz="4" w:space="0" w:color="D9D9D9" w:themeColor="background1" w:themeShade="D9"/>
-                </w:tcBorders>
-                <w:vAlign w:val="center"/>
-              </w:tcPr>
-              <w:p>
-                <w:pPr>
-                  <w:tabs>
-                    <w:tab w:val="left" w:pos="850"/>
-                  </w:tabs>
-                  <w:ind w:right="175"/>
-                  <w:rPr>
-                    <w:rFonts w:cstheme="minorHAnsi"/>
-                    <w:b/>
-                    <w:color w:val="404040" w:themeColor="text1" w:themeTint="BF"/>
-                    <w:sz w:val="20"/>
-                    <w:szCs w:val="20"/>
-                  </w:rPr>
-                </w:pPr>
-                <w:r>
-                  <w:rPr>
-                    <w:rStyle w:val="Textedelespacerserv"/>
-                  </w:rPr>
-                  <w:t>Cliquez ici pour taper du texte.</w:t>
-                </w:r>
-              </w:p>
-            </w:tc>
-          </w:sdtContent>
-        </w:sdt>
-        <w:sdt>
-          <w:sdtPr>
-            <w:rPr>
-              <w:rFonts w:cstheme="minorHAnsi"/>
-              <w:b/>
-              <w:color w:val="404040" w:themeColor="text1" w:themeTint="BF"/>
-              <w:sz w:val="20"/>
-              <w:szCs w:val="20"/>
-            </w:rPr>
-            <w:alias w:val="date"/>
-            <w:tag w:val="date"/>
-            <w:id w:val="-2140027505"/>
-            <w:showingPlcHdr/>
-            <w:date>
-              <w:dateFormat w:val="dd/MM/yyyy"/>
-              <w:lid w:val="fr-FR"/>
-              <w:storeMappedDataAs w:val="dateTime"/>
-              <w:calendar w:val="gregorian"/>
-            </w:date>
-          </w:sdtPr>
-          <w:sdtContent>
-            <w:tc>
-              <w:tcPr>
-                <w:tcW w:w="2693" w:type="dxa"/>
-                <w:tcBorders>
-                  <w:top w:val="single" w:sz="4" w:space="0" w:color="D9D9D9" w:themeColor="background1" w:themeShade="D9"/>
-                  <w:left w:val="single" w:sz="4" w:space="0" w:color="D9D9D9" w:themeColor="background1" w:themeShade="D9"/>
-                  <w:bottom w:val="single" w:sz="4" w:space="0" w:color="D9D9D9" w:themeColor="background1" w:themeShade="D9"/>
-                  <w:right w:val="single" w:sz="4" w:space="0" w:color="BFBFBF" w:themeColor="background1" w:themeShade="BF"/>
-                </w:tcBorders>
-                <w:vAlign w:val="center"/>
-              </w:tcPr>
-              <w:p>
-                <w:pPr>
-                  <w:jc w:val="center"/>
-                </w:pPr>
-                <w:r>
-                  <w:rPr>
-                    <w:rStyle w:val="Textedelespacerserv"/>
-                  </w:rPr>
-                  <w:t>Cliquez ici pour sélectionner une date.</w:t>
-                </w:r>
-              </w:p>
-            </w:tc>
-          </w:sdtContent>
-        </w:sdt>
-      </w:tr>
-      <w:tr>
-        <w:trPr>
-          <w:trHeight w:val="510"/>
-        </w:trPr>
-        <w:sdt>
-          <w:sdtPr>
-            <w:rPr>
-              <w:rFonts w:cstheme="minorHAnsi"/>
-              <w:b/>
-              <w:color w:val="404040" w:themeColor="text1" w:themeTint="BF"/>
-              <w:sz w:val="20"/>
-              <w:szCs w:val="20"/>
-            </w:rPr>
-            <w:alias w:val="diplome"/>
-            <w:tag w:val="diplome"/>
-            <w:id w:val="-1645741622"/>
-            <w:showingPlcHdr/>
-          </w:sdtPr>
-          <w:sdtContent>
-            <w:tc>
-              <w:tcPr>
-                <w:tcW w:w="2269" w:type="dxa"/>
-                <w:tcBorders>
-                  <w:top w:val="single" w:sz="4" w:space="0" w:color="D9D9D9" w:themeColor="background1" w:themeShade="D9"/>
-                  <w:left w:val="single" w:sz="4" w:space="0" w:color="BFBFBF" w:themeColor="background1" w:themeShade="BF"/>
-                  <w:bottom w:val="single" w:sz="4" w:space="0" w:color="D9D9D9" w:themeColor="background1" w:themeShade="D9"/>
-                  <w:right w:val="single" w:sz="4" w:space="0" w:color="D9D9D9" w:themeColor="background1" w:themeShade="D9"/>
-                </w:tcBorders>
-                <w:vAlign w:val="center"/>
-              </w:tcPr>
-              <w:p>
-                <w:pPr>
-                  <w:tabs>
-                    <w:tab w:val="left" w:pos="850"/>
-                  </w:tabs>
-                  <w:ind w:right="175"/>
-                  <w:rPr>
-                    <w:rFonts w:cstheme="minorHAnsi"/>
-                    <w:b/>
-                    <w:color w:val="404040" w:themeColor="text1" w:themeTint="BF"/>
-                    <w:sz w:val="20"/>
-                    <w:szCs w:val="20"/>
-                  </w:rPr>
-                </w:pPr>
-                <w:r>
-                  <w:rPr>
-                    <w:rStyle w:val="Textedelespacerserv"/>
-                  </w:rPr>
-                  <w:t>Cliquez ici.</w:t>
-                </w:r>
-              </w:p>
-            </w:tc>
-          </w:sdtContent>
-        </w:sdt>
-        <w:sdt>
-          <w:sdtPr>
-            <w:rPr>
-              <w:rFonts w:cstheme="minorHAnsi"/>
-              <w:b/>
-              <w:color w:val="404040" w:themeColor="text1" w:themeTint="BF"/>
-              <w:sz w:val="20"/>
-              <w:szCs w:val="20"/>
-            </w:rPr>
-            <w:alias w:val="Organisme"/>
-            <w:tag w:val="Organisme"/>
-            <w:id w:val="667283844"/>
-            <w:showingPlcHdr/>
-          </w:sdtPr>
-          <w:sdtContent>
-            <w:tc>
-              <w:tcPr>
-                <w:tcW w:w="4820" w:type="dxa"/>
-                <w:tcBorders>
-                  <w:top w:val="single" w:sz="4" w:space="0" w:color="D9D9D9" w:themeColor="background1" w:themeShade="D9"/>
-                  <w:left w:val="single" w:sz="4" w:space="0" w:color="D9D9D9" w:themeColor="background1" w:themeShade="D9"/>
-                  <w:bottom w:val="single" w:sz="4" w:space="0" w:color="D9D9D9" w:themeColor="background1" w:themeShade="D9"/>
-                  <w:right w:val="single" w:sz="4" w:space="0" w:color="D9D9D9" w:themeColor="background1" w:themeShade="D9"/>
-                </w:tcBorders>
-                <w:vAlign w:val="center"/>
-              </w:tcPr>
-              <w:p>
-                <w:pPr>
-                  <w:tabs>
-                    <w:tab w:val="left" w:pos="850"/>
-                  </w:tabs>
-                  <w:ind w:right="175"/>
-                  <w:rPr>
-                    <w:rFonts w:cstheme="minorHAnsi"/>
-                    <w:b/>
-                    <w:color w:val="404040" w:themeColor="text1" w:themeTint="BF"/>
-                    <w:sz w:val="20"/>
-                    <w:szCs w:val="20"/>
-                  </w:rPr>
-                </w:pPr>
-                <w:r>
-                  <w:rPr>
-                    <w:rStyle w:val="Textedelespacerserv"/>
-                  </w:rPr>
-                  <w:t>Cliquez ici pour taper du texte.</w:t>
-                </w:r>
-              </w:p>
-            </w:tc>
-          </w:sdtContent>
-        </w:sdt>
-        <w:sdt>
-          <w:sdtPr>
-            <w:rPr>
-              <w:rFonts w:cstheme="minorHAnsi"/>
-              <w:b/>
-              <w:color w:val="404040" w:themeColor="text1" w:themeTint="BF"/>
-              <w:sz w:val="20"/>
-              <w:szCs w:val="20"/>
-            </w:rPr>
-            <w:alias w:val="date"/>
-            <w:tag w:val="date"/>
-            <w:id w:val="-2066251698"/>
-            <w:showingPlcHdr/>
-            <w:date>
-              <w:dateFormat w:val="dd/MM/yyyy"/>
-              <w:lid w:val="fr-FR"/>
-              <w:storeMappedDataAs w:val="dateTime"/>
-              <w:calendar w:val="gregorian"/>
-            </w:date>
-          </w:sdtPr>
-          <w:sdtContent>
-            <w:tc>
-              <w:tcPr>
-                <w:tcW w:w="2693" w:type="dxa"/>
-                <w:tcBorders>
-                  <w:top w:val="single" w:sz="4" w:space="0" w:color="D9D9D9" w:themeColor="background1" w:themeShade="D9"/>
-                  <w:left w:val="single" w:sz="4" w:space="0" w:color="D9D9D9" w:themeColor="background1" w:themeShade="D9"/>
-                  <w:bottom w:val="single" w:sz="4" w:space="0" w:color="D9D9D9" w:themeColor="background1" w:themeShade="D9"/>
-                  <w:right w:val="single" w:sz="4" w:space="0" w:color="BFBFBF" w:themeColor="background1" w:themeShade="BF"/>
-                </w:tcBorders>
-                <w:vAlign w:val="center"/>
-              </w:tcPr>
-              <w:p>
-                <w:pPr>
-                  <w:jc w:val="center"/>
-                </w:pPr>
-                <w:r>
-                  <w:rPr>
-                    <w:rStyle w:val="Textedelespacerserv"/>
-                  </w:rPr>
-                  <w:t>Cliquez ici pour sélectionner une date.</w:t>
-                </w:r>
-              </w:p>
-            </w:tc>
-          </w:sdtContent>
-        </w:sdt>
-      </w:tr>
-      <w:tr>
-        <w:trPr>
-          <w:trHeight w:val="510"/>
-        </w:trPr>
-        <w:sdt>
-          <w:sdtPr>
-            <w:rPr>
-              <w:rFonts w:cstheme="minorHAnsi"/>
-              <w:b/>
-              <w:color w:val="404040" w:themeColor="text1" w:themeTint="BF"/>
-              <w:sz w:val="20"/>
-              <w:szCs w:val="20"/>
-            </w:rPr>
-            <w:alias w:val="diplome"/>
-            <w:tag w:val="diplome"/>
-            <w:id w:val="341897966"/>
-            <w:showingPlcHdr/>
-          </w:sdtPr>
-          <w:sdtContent>
-            <w:tc>
-              <w:tcPr>
-                <w:tcW w:w="2269" w:type="dxa"/>
-                <w:tcBorders>
-                  <w:top w:val="single" w:sz="4" w:space="0" w:color="D9D9D9" w:themeColor="background1" w:themeShade="D9"/>
-                  <w:left w:val="single" w:sz="4" w:space="0" w:color="BFBFBF" w:themeColor="background1" w:themeShade="BF"/>
-                  <w:bottom w:val="single" w:sz="4" w:space="0" w:color="D9D9D9" w:themeColor="background1" w:themeShade="D9"/>
-                  <w:right w:val="single" w:sz="4" w:space="0" w:color="D9D9D9" w:themeColor="background1" w:themeShade="D9"/>
-                </w:tcBorders>
-                <w:vAlign w:val="center"/>
-              </w:tcPr>
-              <w:p>
-                <w:pPr>
-                  <w:tabs>
-                    <w:tab w:val="left" w:pos="850"/>
-                  </w:tabs>
-                  <w:ind w:right="175"/>
-                  <w:rPr>
-                    <w:rFonts w:cstheme="minorHAnsi"/>
-                    <w:b/>
-                    <w:color w:val="404040" w:themeColor="text1" w:themeTint="BF"/>
-                    <w:sz w:val="20"/>
-                    <w:szCs w:val="20"/>
-                  </w:rPr>
-                </w:pPr>
-                <w:r>
-                  <w:rPr>
-                    <w:rStyle w:val="Textedelespacerserv"/>
-                  </w:rPr>
-                  <w:t>Cliquez ici.</w:t>
-                </w:r>
-              </w:p>
-            </w:tc>
-          </w:sdtContent>
-        </w:sdt>
-        <w:sdt>
-          <w:sdtPr>
-            <w:rPr>
-              <w:rFonts w:cstheme="minorHAnsi"/>
-              <w:b/>
-              <w:color w:val="404040" w:themeColor="text1" w:themeTint="BF"/>
-              <w:sz w:val="20"/>
-              <w:szCs w:val="20"/>
-            </w:rPr>
-            <w:alias w:val="Organisme"/>
-            <w:tag w:val="Organisme"/>
-            <w:id w:val="29077316"/>
-            <w:showingPlcHdr/>
-          </w:sdtPr>
-          <w:sdtContent>
-            <w:tc>
-              <w:tcPr>
-                <w:tcW w:w="4820" w:type="dxa"/>
-                <w:tcBorders>
-                  <w:top w:val="single" w:sz="4" w:space="0" w:color="D9D9D9" w:themeColor="background1" w:themeShade="D9"/>
-                  <w:left w:val="single" w:sz="4" w:space="0" w:color="D9D9D9" w:themeColor="background1" w:themeShade="D9"/>
-                  <w:bottom w:val="single" w:sz="4" w:space="0" w:color="D9D9D9" w:themeColor="background1" w:themeShade="D9"/>
-                  <w:right w:val="single" w:sz="4" w:space="0" w:color="D9D9D9" w:themeColor="background1" w:themeShade="D9"/>
-                </w:tcBorders>
-                <w:vAlign w:val="center"/>
-              </w:tcPr>
-              <w:p>
-                <w:pPr>
-                  <w:tabs>
-                    <w:tab w:val="left" w:pos="850"/>
-                  </w:tabs>
-                  <w:ind w:right="175"/>
-                  <w:rPr>
-                    <w:rFonts w:cstheme="minorHAnsi"/>
-                    <w:b/>
-                    <w:color w:val="404040" w:themeColor="text1" w:themeTint="BF"/>
-                    <w:sz w:val="20"/>
-                    <w:szCs w:val="20"/>
-                  </w:rPr>
-                </w:pPr>
-                <w:r>
-                  <w:rPr>
-                    <w:rStyle w:val="Textedelespacerserv"/>
-                  </w:rPr>
-                  <w:t>Cliquez ici pour taper du texte.</w:t>
-                </w:r>
-              </w:p>
-            </w:tc>
-          </w:sdtContent>
-        </w:sdt>
-        <w:sdt>
-          <w:sdtPr>
-            <w:rPr>
-              <w:rFonts w:cstheme="minorHAnsi"/>
-              <w:b/>
-              <w:color w:val="404040" w:themeColor="text1" w:themeTint="BF"/>
-              <w:sz w:val="20"/>
-              <w:szCs w:val="20"/>
-            </w:rPr>
-            <w:alias w:val="date"/>
-            <w:tag w:val="date"/>
-            <w:id w:val="319159702"/>
-            <w:showingPlcHdr/>
-            <w:date>
-              <w:dateFormat w:val="dd/MM/yyyy"/>
-              <w:lid w:val="fr-FR"/>
-              <w:storeMappedDataAs w:val="dateTime"/>
-              <w:calendar w:val="gregorian"/>
-            </w:date>
-          </w:sdtPr>
-          <w:sdtContent>
-            <w:tc>
-              <w:tcPr>
-                <w:tcW w:w="2693" w:type="dxa"/>
-                <w:tcBorders>
-                  <w:top w:val="single" w:sz="4" w:space="0" w:color="D9D9D9" w:themeColor="background1" w:themeShade="D9"/>
-                  <w:left w:val="single" w:sz="4" w:space="0" w:color="D9D9D9" w:themeColor="background1" w:themeShade="D9"/>
-                  <w:bottom w:val="single" w:sz="4" w:space="0" w:color="D9D9D9" w:themeColor="background1" w:themeShade="D9"/>
-                  <w:right w:val="single" w:sz="4" w:space="0" w:color="BFBFBF" w:themeColor="background1" w:themeShade="BF"/>
-                </w:tcBorders>
-                <w:vAlign w:val="center"/>
-              </w:tcPr>
-              <w:p>
-                <w:pPr>
-                  <w:jc w:val="center"/>
-                </w:pPr>
-                <w:r>
-                  <w:rPr>
-                    <w:rStyle w:val="Textedelespacerserv"/>
-                  </w:rPr>
-                  <w:t>Cliquez ici pour sélectionner une date.</w:t>
-                </w:r>
-              </w:p>
-            </w:tc>
-          </w:sdtContent>
-        </w:sdt>
-      </w:tr>
-      <w:tr>
-        <w:trPr>
-          <w:trHeight w:val="510"/>
-        </w:trPr>
-        <w:sdt>
-          <w:sdtPr>
-            <w:rPr>
-              <w:rFonts w:cstheme="minorHAnsi"/>
-              <w:b/>
-              <w:color w:val="404040" w:themeColor="text1" w:themeTint="BF"/>
-              <w:sz w:val="20"/>
-              <w:szCs w:val="20"/>
-            </w:rPr>
-            <w:alias w:val="diplome"/>
-            <w:tag w:val="diplome"/>
-            <w:id w:val="1872804284"/>
-            <w:showingPlcHdr/>
-          </w:sdtPr>
-          <w:sdtContent>
-            <w:tc>
-              <w:tcPr>
-                <w:tcW w:w="2269" w:type="dxa"/>
-                <w:tcBorders>
-                  <w:top w:val="single" w:sz="4" w:space="0" w:color="D9D9D9" w:themeColor="background1" w:themeShade="D9"/>
-                  <w:left w:val="single" w:sz="4" w:space="0" w:color="BFBFBF" w:themeColor="background1" w:themeShade="BF"/>
-                  <w:bottom w:val="single" w:sz="4" w:space="0" w:color="D9D9D9" w:themeColor="background1" w:themeShade="D9"/>
-                  <w:right w:val="single" w:sz="4" w:space="0" w:color="D9D9D9" w:themeColor="background1" w:themeShade="D9"/>
-                </w:tcBorders>
-                <w:vAlign w:val="center"/>
-              </w:tcPr>
-              <w:p>
-                <w:pPr>
-                  <w:tabs>
-                    <w:tab w:val="left" w:pos="850"/>
-                  </w:tabs>
-                  <w:ind w:right="175"/>
-                  <w:rPr>
-                    <w:rFonts w:cstheme="minorHAnsi"/>
-                    <w:b/>
-                    <w:color w:val="404040" w:themeColor="text1" w:themeTint="BF"/>
-                    <w:sz w:val="20"/>
-                    <w:szCs w:val="20"/>
-                  </w:rPr>
-                </w:pPr>
-                <w:r>
-                  <w:rPr>
-                    <w:rStyle w:val="Textedelespacerserv"/>
-                  </w:rPr>
-                  <w:t>Cliquez ici.</w:t>
-                </w:r>
-              </w:p>
-            </w:tc>
-          </w:sdtContent>
-        </w:sdt>
-        <w:sdt>
-          <w:sdtPr>
-            <w:rPr>
-              <w:rFonts w:cstheme="minorHAnsi"/>
-              <w:b/>
-              <w:color w:val="404040" w:themeColor="text1" w:themeTint="BF"/>
-              <w:sz w:val="20"/>
-              <w:szCs w:val="20"/>
-            </w:rPr>
-            <w:alias w:val="Organisme"/>
-            <w:tag w:val="Organisme"/>
-            <w:id w:val="-1280186761"/>
-            <w:showingPlcHdr/>
-          </w:sdtPr>
-          <w:sdtContent>
-            <w:tc>
-              <w:tcPr>
-                <w:tcW w:w="4820" w:type="dxa"/>
-                <w:tcBorders>
-                  <w:top w:val="single" w:sz="4" w:space="0" w:color="D9D9D9" w:themeColor="background1" w:themeShade="D9"/>
-                  <w:left w:val="single" w:sz="4" w:space="0" w:color="D9D9D9" w:themeColor="background1" w:themeShade="D9"/>
-                  <w:bottom w:val="single" w:sz="4" w:space="0" w:color="D9D9D9" w:themeColor="background1" w:themeShade="D9"/>
-                  <w:right w:val="single" w:sz="4" w:space="0" w:color="D9D9D9" w:themeColor="background1" w:themeShade="D9"/>
-                </w:tcBorders>
-                <w:vAlign w:val="center"/>
-              </w:tcPr>
-              <w:p>
-                <w:pPr>
-                  <w:tabs>
-                    <w:tab w:val="left" w:pos="850"/>
-                  </w:tabs>
-                  <w:ind w:right="175"/>
-                  <w:rPr>
-                    <w:rFonts w:cstheme="minorHAnsi"/>
-                    <w:b/>
-                    <w:color w:val="404040" w:themeColor="text1" w:themeTint="BF"/>
-                    <w:sz w:val="20"/>
-                    <w:szCs w:val="20"/>
-                  </w:rPr>
-                </w:pPr>
-                <w:r>
-                  <w:rPr>
-                    <w:rStyle w:val="Textedelespacerserv"/>
-                  </w:rPr>
-                  <w:t>Cliquez ici pour taper du texte.</w:t>
-                </w:r>
-              </w:p>
-            </w:tc>
-          </w:sdtContent>
-        </w:sdt>
-        <w:sdt>
-          <w:sdtPr>
-            <w:rPr>
-              <w:rFonts w:cstheme="minorHAnsi"/>
-              <w:b/>
-              <w:color w:val="404040" w:themeColor="text1" w:themeTint="BF"/>
-              <w:sz w:val="20"/>
-              <w:szCs w:val="20"/>
-            </w:rPr>
-            <w:alias w:val="date"/>
-            <w:tag w:val="date"/>
-            <w:id w:val="1624118815"/>
-            <w:showingPlcHdr/>
-            <w:date>
-              <w:dateFormat w:val="dd/MM/yyyy"/>
-              <w:lid w:val="fr-FR"/>
-              <w:storeMappedDataAs w:val="dateTime"/>
-              <w:calendar w:val="gregorian"/>
-            </w:date>
-          </w:sdtPr>
-          <w:sdtContent>
-            <w:tc>
-              <w:tcPr>
-                <w:tcW w:w="2693" w:type="dxa"/>
-                <w:tcBorders>
-                  <w:top w:val="single" w:sz="4" w:space="0" w:color="D9D9D9" w:themeColor="background1" w:themeShade="D9"/>
-                  <w:left w:val="single" w:sz="4" w:space="0" w:color="D9D9D9" w:themeColor="background1" w:themeShade="D9"/>
-                  <w:bottom w:val="single" w:sz="4" w:space="0" w:color="D9D9D9" w:themeColor="background1" w:themeShade="D9"/>
-                  <w:right w:val="single" w:sz="4" w:space="0" w:color="BFBFBF" w:themeColor="background1" w:themeShade="BF"/>
-                </w:tcBorders>
-                <w:vAlign w:val="center"/>
-              </w:tcPr>
-              <w:p>
-                <w:pPr>
-                  <w:jc w:val="center"/>
-                </w:pPr>
-                <w:r>
-                  <w:rPr>
-                    <w:rStyle w:val="Textedelespacerserv"/>
-                  </w:rPr>
-                  <w:t>Cliquez ici pour sélectionner une date.</w:t>
-                </w:r>
-              </w:p>
-            </w:tc>
-          </w:sdtContent>
-        </w:sdt>
-      </w:tr>
-      <w:tr>
-        <w:trPr>
-          <w:trHeight w:val="510"/>
-        </w:trPr>
-        <w:sdt>
-          <w:sdtPr>
-            <w:rPr>
-              <w:rFonts w:cstheme="minorHAnsi"/>
-              <w:b/>
-              <w:color w:val="404040" w:themeColor="text1" w:themeTint="BF"/>
-              <w:sz w:val="20"/>
-              <w:szCs w:val="20"/>
-            </w:rPr>
-            <w:alias w:val="diplome"/>
-            <w:tag w:val="diplome"/>
-            <w:id w:val="1169910771"/>
-            <w:showingPlcHdr/>
-          </w:sdtPr>
-          <w:sdtContent>
-            <w:tc>
-              <w:tcPr>
-                <w:tcW w:w="2269" w:type="dxa"/>
-                <w:tcBorders>
-                  <w:top w:val="single" w:sz="4" w:space="0" w:color="D9D9D9" w:themeColor="background1" w:themeShade="D9"/>
-                  <w:left w:val="single" w:sz="4" w:space="0" w:color="BFBFBF" w:themeColor="background1" w:themeShade="BF"/>
-                  <w:bottom w:val="single" w:sz="4" w:space="0" w:color="BFBFBF" w:themeColor="background1" w:themeShade="BF"/>
-                  <w:right w:val="single" w:sz="4" w:space="0" w:color="D9D9D9" w:themeColor="background1" w:themeShade="D9"/>
-                </w:tcBorders>
-                <w:vAlign w:val="center"/>
-              </w:tcPr>
-              <w:p>
-                <w:pPr>
-                  <w:tabs>
-                    <w:tab w:val="left" w:pos="850"/>
-                  </w:tabs>
-                  <w:ind w:right="175"/>
-                  <w:rPr>
-                    <w:rFonts w:cstheme="minorHAnsi"/>
-                    <w:b/>
-                    <w:color w:val="404040" w:themeColor="text1" w:themeTint="BF"/>
-                    <w:sz w:val="20"/>
-                    <w:szCs w:val="20"/>
-                  </w:rPr>
-                </w:pPr>
-                <w:r>
-                  <w:rPr>
-                    <w:rStyle w:val="Textedelespacerserv"/>
-                  </w:rPr>
-                  <w:t>Cliquez ici.</w:t>
-                </w:r>
-              </w:p>
-            </w:tc>
-          </w:sdtContent>
-        </w:sdt>
-        <w:sdt>
-          <w:sdtPr>
-            <w:rPr>
-              <w:rFonts w:cstheme="minorHAnsi"/>
-              <w:b/>
-              <w:color w:val="404040" w:themeColor="text1" w:themeTint="BF"/>
-              <w:sz w:val="20"/>
-              <w:szCs w:val="20"/>
-            </w:rPr>
-            <w:alias w:val="Organisme"/>
-            <w:tag w:val="Organisme"/>
-            <w:id w:val="-1531720236"/>
-            <w:showingPlcHdr/>
-          </w:sdtPr>
-          <w:sdtContent>
-            <w:tc>
-              <w:tcPr>
-                <w:tcW w:w="4820" w:type="dxa"/>
-                <w:tcBorders>
-                  <w:top w:val="single" w:sz="4" w:space="0" w:color="D9D9D9" w:themeColor="background1" w:themeShade="D9"/>
-                  <w:left w:val="single" w:sz="4" w:space="0" w:color="D9D9D9" w:themeColor="background1" w:themeShade="D9"/>
-                  <w:bottom w:val="single" w:sz="4" w:space="0" w:color="BFBFBF" w:themeColor="background1" w:themeShade="BF"/>
-                  <w:right w:val="single" w:sz="4" w:space="0" w:color="D9D9D9" w:themeColor="background1" w:themeShade="D9"/>
-                </w:tcBorders>
-                <w:vAlign w:val="center"/>
-              </w:tcPr>
-              <w:p>
-                <w:pPr>
-                  <w:tabs>
-                    <w:tab w:val="left" w:pos="850"/>
-                  </w:tabs>
-                  <w:ind w:right="175"/>
-                  <w:rPr>
-                    <w:rFonts w:cstheme="minorHAnsi"/>
-                    <w:b/>
-                    <w:color w:val="404040" w:themeColor="text1" w:themeTint="BF"/>
-                    <w:sz w:val="20"/>
-                    <w:szCs w:val="20"/>
-                  </w:rPr>
-                </w:pPr>
-                <w:r>
-                  <w:rPr>
-                    <w:rStyle w:val="Textedelespacerserv"/>
-                  </w:rPr>
-                  <w:t>Cliquez ici pour taper du texte.</w:t>
-                </w:r>
-              </w:p>
-            </w:tc>
-          </w:sdtContent>
-        </w:sdt>
-        <w:sdt>
-          <w:sdtPr>
-            <w:rPr>
-              <w:rFonts w:cstheme="minorHAnsi"/>
-              <w:b/>
-              <w:color w:val="404040" w:themeColor="text1" w:themeTint="BF"/>
-              <w:sz w:val="20"/>
-              <w:szCs w:val="20"/>
-            </w:rPr>
-            <w:alias w:val="date"/>
-            <w:tag w:val="date"/>
-            <w:id w:val="-1114897667"/>
-            <w:showingPlcHdr/>
-            <w:date>
-              <w:dateFormat w:val="dd/MM/yyyy"/>
-              <w:lid w:val="fr-FR"/>
-              <w:storeMappedDataAs w:val="dateTime"/>
-              <w:calendar w:val="gregorian"/>
-            </w:date>
-          </w:sdtPr>
-          <w:sdtContent>
-            <w:tc>
-              <w:tcPr>
-                <w:tcW w:w="2693" w:type="dxa"/>
-                <w:tcBorders>
-                  <w:top w:val="single" w:sz="4" w:space="0" w:color="D9D9D9" w:themeColor="background1" w:themeShade="D9"/>
-                  <w:left w:val="single" w:sz="4" w:space="0" w:color="D9D9D9" w:themeColor="background1" w:themeShade="D9"/>
-                  <w:bottom w:val="single" w:sz="4" w:space="0" w:color="BFBFBF" w:themeColor="background1" w:themeShade="BF"/>
-                  <w:right w:val="single" w:sz="4" w:space="0" w:color="BFBFBF" w:themeColor="background1" w:themeShade="BF"/>
-                </w:tcBorders>
-                <w:vAlign w:val="center"/>
-              </w:tcPr>
-              <w:p>
-                <w:pPr>
-                  <w:jc w:val="center"/>
-                </w:pPr>
-                <w:r>
-                  <w:rPr>
-                    <w:rStyle w:val="Textedelespacerserv"/>
-                  </w:rPr>
-                  <w:t>Cliquez ici pour sélectionner une date.</w:t>
                 </w:r>
               </w:p>
             </w:tc>
@@ -18208,6 +17270,7 @@
                               <w:tag w:val="Déclaration_dénomination"/>
                               <w:id w:val="1454910546"/>
                             </w:sdtPr>
+                            <w:sdtEndPr/>
                             <w:sdtContent>
                               <w:p>
                                 <w:pPr>
@@ -18463,6 +17526,7 @@
                               <w:tag w:val="Déclaration_fait à :"/>
                               <w:id w:val="457456469"/>
                             </w:sdtPr>
+                            <w:sdtEndPr/>
                             <w:sdtContent>
                               <w:p>
                                 <w:pPr>
@@ -18640,6 +17704,7 @@
                                 <w:calendar w:val="gregorian"/>
                               </w:date>
                             </w:sdtPr>
+                            <w:sdtEndPr/>
                             <w:sdtContent>
                               <w:p>
                                 <w:pPr>
@@ -19137,6 +18202,7 @@
             <w:id w:val="-731234241"/>
             <w:showingPlcHdr/>
           </w:sdtPr>
+          <w:sdtEndPr/>
           <w:sdtContent>
             <w:tc>
               <w:tcPr>
@@ -19493,15 +18559,8 @@
           <w:color w:val="404040" w:themeColor="text1" w:themeTint="BF"/>
         </w:rPr>
       </w:pPr>
-    </w:p>
-    <w:p>
-      <w:pPr>
-        <w:spacing w:after="0"/>
-        <w:rPr>
-          <w:rFonts w:cstheme="minorHAnsi"/>
-          <w:color w:val="404040" w:themeColor="text1" w:themeTint="BF"/>
-        </w:rPr>
-      </w:pPr>
+      <w:bookmarkStart w:id="0" w:name="_GoBack"/>
+      <w:bookmarkEnd w:id="0"/>
     </w:p>
     <w:p>
       <w:pPr>
@@ -19527,33 +18586,6 @@
         </w:sectPr>
       </w:pPr>
     </w:p>
-    <w:p>
-      <w:pPr>
-        <w:spacing w:after="0"/>
-        <w:rPr>
-          <w:rFonts w:cstheme="minorHAnsi"/>
-          <w:color w:val="404040" w:themeColor="text1" w:themeTint="BF"/>
-        </w:rPr>
-      </w:pPr>
-    </w:p>
-    <w:p>
-      <w:pPr>
-        <w:spacing w:after="0"/>
-        <w:rPr>
-          <w:rFonts w:cstheme="minorHAnsi"/>
-          <w:color w:val="404040" w:themeColor="text1" w:themeTint="BF"/>
-        </w:rPr>
-      </w:pPr>
-    </w:p>
-    <w:p>
-      <w:pPr>
-        <w:spacing w:after="0"/>
-        <w:rPr>
-          <w:rFonts w:cstheme="minorHAnsi"/>
-          <w:color w:val="404040" w:themeColor="text1" w:themeTint="BF"/>
-        </w:rPr>
-      </w:pPr>
-    </w:p>
     <w:tbl>
       <w:tblPr>
         <w:tblStyle w:val="Grilledutableau"/>
@@ -19576,99 +18608,6 @@
       <w:tblGrid>
         <w:gridCol w:w="9782"/>
       </w:tblGrid>
-      <w:tr>
-        <w:tc>
-          <w:tcPr>
-            <w:tcW w:w="9782" w:type="dxa"/>
-            <w:shd w:val="clear" w:color="auto" w:fill="D60093"/>
-          </w:tcPr>
-          <w:p>
-            <w:pPr>
-              <w:jc w:val="center"/>
-              <w:rPr>
-                <w:rFonts w:cstheme="minorHAnsi"/>
-                <w:b/>
-                <w:color w:val="FFFFFF" w:themeColor="background1"/>
-                <w:sz w:val="40"/>
-                <w:szCs w:val="40"/>
-              </w:rPr>
-            </w:pPr>
-            <w:r>
-              <w:rPr>
-                <w:rFonts w:cstheme="minorHAnsi"/>
-                <w:b/>
-                <w:smallCaps/>
-                <w:color w:val="FFFFFF" w:themeColor="background1"/>
-                <w:sz w:val="40"/>
-                <w:szCs w:val="40"/>
-              </w:rPr>
-              <w:t>Annexes</w:t>
-            </w:r>
-          </w:p>
-        </w:tc>
-      </w:tr>
-      <w:tr>
-        <w:trPr>
-          <w:trHeight w:val="20"/>
-        </w:trPr>
-        <w:tc>
-          <w:tcPr>
-            <w:tcW w:w="9782" w:type="dxa"/>
-            <w:tcBorders>
-              <w:bottom w:val="single" w:sz="18" w:space="0" w:color="D60093"/>
-            </w:tcBorders>
-          </w:tcPr>
-          <w:p>
-            <w:pPr>
-              <w:jc w:val="center"/>
-              <w:rPr>
-                <w:rFonts w:cstheme="minorHAnsi"/>
-                <w:b/>
-                <w:color w:val="FFFFFF" w:themeColor="background1"/>
-                <w:sz w:val="2"/>
-                <w:szCs w:val="2"/>
-              </w:rPr>
-            </w:pPr>
-          </w:p>
-        </w:tc>
-      </w:tr>
-      <w:tr>
-        <w:trPr>
-          <w:trHeight w:val="794"/>
-        </w:trPr>
-        <w:tc>
-          <w:tcPr>
-            <w:tcW w:w="9782" w:type="dxa"/>
-            <w:tcBorders>
-              <w:top w:val="single" w:sz="18" w:space="0" w:color="D60093"/>
-            </w:tcBorders>
-          </w:tcPr>
-          <w:p>
-            <w:pPr>
-              <w:jc w:val="center"/>
-              <w:rPr>
-                <w:rFonts w:cstheme="minorHAnsi"/>
-                <w:i/>
-                <w:noProof/>
-                <w:color w:val="404040" w:themeColor="text1" w:themeTint="BF"/>
-                <w:sz w:val="28"/>
-                <w:szCs w:val="28"/>
-                <w:lang w:eastAsia="fr-FR"/>
-              </w:rPr>
-            </w:pPr>
-            <w:r>
-              <w:rPr>
-                <w:rFonts w:cstheme="minorHAnsi"/>
-                <w:i/>
-                <w:color w:val="404040" w:themeColor="text1" w:themeTint="BF"/>
-                <w:sz w:val="28"/>
-                <w:szCs w:val="28"/>
-              </w:rPr>
-              <w:t>(Si le RC le prévoit)</w:t>
-            </w:r>
-          </w:p>
-        </w:tc>
-      </w:tr>
       <w:tr>
         <w:trPr>
           <w:trHeight w:val="794"/>
@@ -19731,7 +18670,7 @@
         <mc:AlternateContent>
           <mc:Choice Requires="wps">
             <w:drawing>
-              <wp:anchor distT="0" distB="0" distL="114300" distR="114300" simplePos="0" relativeHeight="251659264" behindDoc="0" locked="0" layoutInCell="0" allowOverlap="1" wp14:anchorId="5D6095FC" wp14:editId="5D66DED4">
+              <wp:anchor distT="0" distB="0" distL="114300" distR="114300" simplePos="0" relativeHeight="251659264" behindDoc="0" locked="0" layoutInCell="0" allowOverlap="1" wp14:anchorId="786E26B1" wp14:editId="34CF4598">
                 <wp:simplePos x="0" y="0"/>
                 <wp:positionH relativeFrom="margin">
                   <wp:posOffset>5350193</wp:posOffset>
@@ -19945,7 +18884,7 @@
         <w:sz w:val="20"/>
         <w:szCs w:val="20"/>
       </w:rPr>
-      <w:t>19</w:t>
+      <w:t>1</w:t>
     </w:r>
     <w:r>
       <w:rPr>
@@ -25047,180 +23986,6 @@
     </w:docPart>
     <w:docPart>
       <w:docPartPr>
-        <w:name w:val="7F037435019046EC9D69E6ACE3A901AA"/>
-        <w:category>
-          <w:name w:val="Général"/>
-          <w:gallery w:val="placeholder"/>
-        </w:category>
-        <w:types>
-          <w:type w:val="bbPlcHdr"/>
-        </w:types>
-        <w:behaviors>
-          <w:behavior w:val="content"/>
-        </w:behaviors>
-        <w:guid w:val="{B0492A6F-50DB-47F1-9059-A52E43C1EF66}"/>
-      </w:docPartPr>
-      <w:docPartBody>
-        <w:p>
-          <w:pPr>
-            <w:pStyle w:val="7F037435019046EC9D69E6ACE3A901AA"/>
-          </w:pPr>
-          <w:r>
-            <w:rPr>
-              <w:rStyle w:val="Textedelespacerserv"/>
-            </w:rPr>
-            <w:t>Cliquez ici pour sélectionner une date.</w:t>
-          </w:r>
-        </w:p>
-      </w:docPartBody>
-    </w:docPart>
-    <w:docPart>
-      <w:docPartPr>
-        <w:name w:val="3A15C5124E694DB5A87945CDF052E4BB"/>
-        <w:category>
-          <w:name w:val="Général"/>
-          <w:gallery w:val="placeholder"/>
-        </w:category>
-        <w:types>
-          <w:type w:val="bbPlcHdr"/>
-        </w:types>
-        <w:behaviors>
-          <w:behavior w:val="content"/>
-        </w:behaviors>
-        <w:guid w:val="{B73D8627-62FE-48BD-9E63-11C62F5B560E}"/>
-      </w:docPartPr>
-      <w:docPartBody>
-        <w:p>
-          <w:pPr>
-            <w:pStyle w:val="3A15C5124E694DB5A87945CDF052E4BB"/>
-          </w:pPr>
-          <w:r>
-            <w:rPr>
-              <w:rStyle w:val="Textedelespacerserv"/>
-            </w:rPr>
-            <w:t>Cliquez ici.</w:t>
-          </w:r>
-        </w:p>
-      </w:docPartBody>
-    </w:docPart>
-    <w:docPart>
-      <w:docPartPr>
-        <w:name w:val="BDD9587557B54AE299C6CAE68DDCDDA1"/>
-        <w:category>
-          <w:name w:val="Général"/>
-          <w:gallery w:val="placeholder"/>
-        </w:category>
-        <w:types>
-          <w:type w:val="bbPlcHdr"/>
-        </w:types>
-        <w:behaviors>
-          <w:behavior w:val="content"/>
-        </w:behaviors>
-        <w:guid w:val="{365D2676-6D22-458D-8932-70A598EEC64A}"/>
-      </w:docPartPr>
-      <w:docPartBody>
-        <w:p>
-          <w:pPr>
-            <w:pStyle w:val="BDD9587557B54AE299C6CAE68DDCDDA1"/>
-          </w:pPr>
-          <w:r>
-            <w:rPr>
-              <w:rStyle w:val="Textedelespacerserv"/>
-            </w:rPr>
-            <w:t>Cliquez ici pour taper du texte.</w:t>
-          </w:r>
-        </w:p>
-      </w:docPartBody>
-    </w:docPart>
-    <w:docPart>
-      <w:docPartPr>
-        <w:name w:val="EA0F57E945D44CE8B1B430A2559D5888"/>
-        <w:category>
-          <w:name w:val="Général"/>
-          <w:gallery w:val="placeholder"/>
-        </w:category>
-        <w:types>
-          <w:type w:val="bbPlcHdr"/>
-        </w:types>
-        <w:behaviors>
-          <w:behavior w:val="content"/>
-        </w:behaviors>
-        <w:guid w:val="{505FE4AD-7162-4BBA-B20A-584EB3A50943}"/>
-      </w:docPartPr>
-      <w:docPartBody>
-        <w:p>
-          <w:pPr>
-            <w:pStyle w:val="EA0F57E945D44CE8B1B430A2559D5888"/>
-          </w:pPr>
-          <w:r>
-            <w:rPr>
-              <w:rStyle w:val="Textedelespacerserv"/>
-            </w:rPr>
-            <w:t>Cliquez ici pour sélectionner une date.</w:t>
-          </w:r>
-        </w:p>
-      </w:docPartBody>
-    </w:docPart>
-    <w:docPart>
-      <w:docPartPr>
-        <w:name w:val="F902E224F7F544F383D346D56D7AA57D"/>
-        <w:category>
-          <w:name w:val="Général"/>
-          <w:gallery w:val="placeholder"/>
-        </w:category>
-        <w:types>
-          <w:type w:val="bbPlcHdr"/>
-        </w:types>
-        <w:behaviors>
-          <w:behavior w:val="content"/>
-        </w:behaviors>
-        <w:guid w:val="{B4DEF185-4FE8-4B6E-9E2E-6A05012244FD}"/>
-      </w:docPartPr>
-      <w:docPartBody>
-        <w:p>
-          <w:pPr>
-            <w:pStyle w:val="F902E224F7F544F383D346D56D7AA57D"/>
-          </w:pPr>
-          <w:r>
-            <w:rPr>
-              <w:rStyle w:val="Textedelespacerserv"/>
-            </w:rPr>
-            <w:t>Cliquez ici.</w:t>
-          </w:r>
-        </w:p>
-      </w:docPartBody>
-    </w:docPart>
-    <w:docPart>
-      <w:docPartPr>
-        <w:name w:val="EEF4CE599BC44AB8A0B4C5CE59517BFB"/>
-        <w:category>
-          <w:name w:val="Général"/>
-          <w:gallery w:val="placeholder"/>
-        </w:category>
-        <w:types>
-          <w:type w:val="bbPlcHdr"/>
-        </w:types>
-        <w:behaviors>
-          <w:behavior w:val="content"/>
-        </w:behaviors>
-        <w:guid w:val="{DCB13772-D2BA-490F-B7B2-1168E3A576C3}"/>
-      </w:docPartPr>
-      <w:docPartBody>
-        <w:p>
-          <w:pPr>
-            <w:pStyle w:val="EEF4CE599BC44AB8A0B4C5CE59517BFB"/>
-          </w:pPr>
-          <w:r>
-            <w:rPr>
-              <w:rStyle w:val="Textedelespacerserv"/>
-            </w:rPr>
-            <w:t>Cliquez ici pour taper du texte.</w:t>
-          </w:r>
-        </w:p>
-      </w:docPartBody>
-    </w:docPart>
-    <w:docPart>
-      <w:docPartPr>
         <w:name w:val="949A8FC5D1494D40B28A3E01FAE90446"/>
         <w:category>
           <w:name w:val="Général"/>
@@ -25570,13 +24335,17 @@
   </w:compat>
   <w:rsids>
     <w:rsidRoot w:val="00870A39"/>
+    <w:rsid w:val="0010645B"/>
+    <w:rsid w:val="00284BF0"/>
     <w:rsid w:val="00307F48"/>
     <w:rsid w:val="00334995"/>
     <w:rsid w:val="00450B4B"/>
     <w:rsid w:val="0065273E"/>
     <w:rsid w:val="00765FE9"/>
+    <w:rsid w:val="007A4074"/>
     <w:rsid w:val="00870A39"/>
     <w:rsid w:val="009A63D4"/>
+    <w:rsid w:val="009B6370"/>
   </w:rsids>
   <m:mathPr>
     <m:mathFont m:val="Cambria Math"/>
@@ -27627,21 +26396,6 @@
 </file>
 
 <file path=customXml/item1.xml><?xml version="1.0" encoding="utf-8"?>
-<p:properties xmlns:p="http://schemas.microsoft.com/office/2006/metadata/properties" xmlns:xsi="http://www.w3.org/2001/XMLSchema-instance" xmlns:pc="http://schemas.microsoft.com/office/infopath/2007/PartnerControls">
-  <documentManagement/>
-</p:properties>
-</file>
-
-<file path=customXml/item2.xml><?xml version="1.0" encoding="utf-8"?>
-<?mso-contentType ?>
-<FormTemplates xmlns="http://schemas.microsoft.com/sharepoint/v3/contenttype/forms">
-  <Display>DocumentLibraryForm</Display>
-  <Edit>DocumentLibraryForm</Edit>
-  <New>DocumentLibraryForm</New>
-</FormTemplates>
-</file>
-
-<file path=customXml/item3.xml><?xml version="1.0" encoding="utf-8"?>
 <ct:contentTypeSchema xmlns:ct="http://schemas.microsoft.com/office/2006/metadata/contentType" xmlns:ma="http://schemas.microsoft.com/office/2006/metadata/properties/metaAttributes" ct:_="" ma:_="" ma:contentTypeName="Document" ma:contentTypeID="0x010100305711DE0D0C524BA8AD09359D8929A4" ma:contentTypeVersion="0" ma:contentTypeDescription="Crée un document." ma:contentTypeScope="" ma:versionID="807f11a35c81919ba69be764ddcea1cc">
   <xsd:schema xmlns:xsd="http://www.w3.org/2001/XMLSchema" xmlns:xs="http://www.w3.org/2001/XMLSchema" xmlns:p="http://schemas.microsoft.com/office/2006/metadata/properties" targetNamespace="http://schemas.microsoft.com/office/2006/metadata/properties" ma:root="true" ma:fieldsID="efe331b061e72866024fe28ebad680d1">
     <xsd:element name="properties">
@@ -27755,28 +26509,26 @@
 </ct:contentTypeSchema>
 </file>
 
+<file path=customXml/item2.xml><?xml version="1.0" encoding="utf-8"?>
+<?mso-contentType ?>
+<FormTemplates xmlns="http://schemas.microsoft.com/sharepoint/v3/contenttype/forms">
+  <Display>DocumentLibraryForm</Display>
+  <Edit>DocumentLibraryForm</Edit>
+  <New>DocumentLibraryForm</New>
+</FormTemplates>
+</file>
+
+<file path=customXml/item3.xml><?xml version="1.0" encoding="utf-8"?>
+<p:properties xmlns:p="http://schemas.microsoft.com/office/2006/metadata/properties" xmlns:xsi="http://www.w3.org/2001/XMLSchema-instance" xmlns:pc="http://schemas.microsoft.com/office/infopath/2007/PartnerControls">
+  <documentManagement/>
+</p:properties>
+</file>
+
 <file path=customXml/item4.xml><?xml version="1.0" encoding="utf-8"?>
 <b:Sources xmlns:b="http://schemas.openxmlformats.org/officeDocument/2006/bibliography" xmlns="http://schemas.openxmlformats.org/officeDocument/2006/bibliography" SelectedStyle="\APA.XSL" StyleName="APA"/>
 </file>
 
 <file path=customXml/itemProps1.xml><?xml version="1.0" encoding="utf-8"?>
-<ds:datastoreItem xmlns:ds="http://schemas.openxmlformats.org/officeDocument/2006/customXml" ds:itemID="{CCE056E8-8F62-4964-B0A6-ACD802B0DCEE}">
-  <ds:schemaRefs>
-    <ds:schemaRef ds:uri="http://schemas.microsoft.com/office/2006/metadata/properties"/>
-    <ds:schemaRef ds:uri="http://schemas.microsoft.com/office/infopath/2007/PartnerControls"/>
-  </ds:schemaRefs>
-</ds:datastoreItem>
-</file>
-
-<file path=customXml/itemProps2.xml><?xml version="1.0" encoding="utf-8"?>
-<ds:datastoreItem xmlns:ds="http://schemas.openxmlformats.org/officeDocument/2006/customXml" ds:itemID="{C6D7C682-0845-4208-A496-80B360387D8A}">
-  <ds:schemaRefs>
-    <ds:schemaRef ds:uri="http://schemas.microsoft.com/sharepoint/v3/contenttype/forms"/>
-  </ds:schemaRefs>
-</ds:datastoreItem>
-</file>
-
-<file path=customXml/itemProps3.xml><?xml version="1.0" encoding="utf-8"?>
 <ds:datastoreItem xmlns:ds="http://schemas.openxmlformats.org/officeDocument/2006/customXml" ds:itemID="{C876DA5F-3BA6-4AD0-A46B-A3E041B5CF50}">
   <ds:schemaRefs>
     <ds:schemaRef ds:uri="http://schemas.microsoft.com/office/2006/metadata/contentType"/>
@@ -27792,8 +26544,25 @@
 </ds:datastoreItem>
 </file>
 
+<file path=customXml/itemProps2.xml><?xml version="1.0" encoding="utf-8"?>
+<ds:datastoreItem xmlns:ds="http://schemas.openxmlformats.org/officeDocument/2006/customXml" ds:itemID="{C6D7C682-0845-4208-A496-80B360387D8A}">
+  <ds:schemaRefs>
+    <ds:schemaRef ds:uri="http://schemas.microsoft.com/sharepoint/v3/contenttype/forms"/>
+  </ds:schemaRefs>
+</ds:datastoreItem>
+</file>
+
+<file path=customXml/itemProps3.xml><?xml version="1.0" encoding="utf-8"?>
+<ds:datastoreItem xmlns:ds="http://schemas.openxmlformats.org/officeDocument/2006/customXml" ds:itemID="{CCE056E8-8F62-4964-B0A6-ACD802B0DCEE}">
+  <ds:schemaRefs>
+    <ds:schemaRef ds:uri="http://schemas.microsoft.com/office/2006/metadata/properties"/>
+    <ds:schemaRef ds:uri="http://schemas.microsoft.com/office/infopath/2007/PartnerControls"/>
+  </ds:schemaRefs>
+</ds:datastoreItem>
+</file>
+
 <file path=customXml/itemProps4.xml><?xml version="1.0" encoding="utf-8"?>
-<ds:datastoreItem xmlns:ds="http://schemas.openxmlformats.org/officeDocument/2006/customXml" ds:itemID="{E560407C-13DF-439C-9108-4BB90040F51F}">
+<ds:datastoreItem xmlns:ds="http://schemas.openxmlformats.org/officeDocument/2006/customXml" ds:itemID="{04997F73-3598-4B97-8E81-BBA0880C2C88}">
   <ds:schemaRefs>
     <ds:schemaRef ds:uri="http://schemas.openxmlformats.org/officeDocument/2006/bibliography"/>
   </ds:schemaRefs>

</xml_diff>